<commit_message>
v0.4 - alignment with DCAT-AP 3.0, use of registered PIDs (w3id), information on schema and API versions, fixes and updates in the documentation
</commit_message>
<xml_diff>
--- a/Draft/gnss-dcat-ap_v0.4.docx
+++ b/Draft/gnss-dcat-ap_v0.4.docx
@@ -417,6 +417,7 @@
       <w:bookmarkStart w:id="2" w:name="_Toc187417022"/>
       <w:bookmarkStart w:id="3" w:name="_Toc198655650"/>
       <w:bookmarkStart w:id="4" w:name="_Toc204691413"/>
+      <w:bookmarkStart w:id="5" w:name="_Toc204776926"/>
       <w:r>
         <w:rPr>
           <w:b/>
@@ -437,6 +438,7 @@
       <w:bookmarkEnd w:id="2"/>
       <w:bookmarkEnd w:id="3"/>
       <w:bookmarkEnd w:id="4"/>
+      <w:bookmarkEnd w:id="5"/>
     </w:p>
     <w:p>
       <w:pPr>
@@ -455,10 +457,11 @@
           <w:lang w:val="en-GB"/>
         </w:rPr>
       </w:pPr>
-      <w:bookmarkStart w:id="5" w:name="_Toc187416970"/>
-      <w:bookmarkStart w:id="6" w:name="_Toc187417023"/>
-      <w:bookmarkStart w:id="7" w:name="_Toc198655651"/>
-      <w:bookmarkStart w:id="8" w:name="_Toc204691414"/>
+      <w:bookmarkStart w:id="6" w:name="_Toc187416970"/>
+      <w:bookmarkStart w:id="7" w:name="_Toc187417023"/>
+      <w:bookmarkStart w:id="8" w:name="_Toc198655651"/>
+      <w:bookmarkStart w:id="9" w:name="_Toc204691414"/>
+      <w:bookmarkStart w:id="10" w:name="_Toc204776927"/>
       <w:r>
         <w:rPr>
           <w:b/>
@@ -467,10 +470,11 @@
         </w:rPr>
         <w:t>Document history</w:t>
       </w:r>
-      <w:bookmarkEnd w:id="5"/>
       <w:bookmarkEnd w:id="6"/>
       <w:bookmarkEnd w:id="7"/>
       <w:bookmarkEnd w:id="8"/>
+      <w:bookmarkEnd w:id="9"/>
+      <w:bookmarkEnd w:id="10"/>
     </w:p>
     <w:tbl>
       <w:tblPr>
@@ -1272,13 +1276,7 @@
               <w:tab w:val="right" w:leader="dot" w:pos="9019"/>
             </w:tabs>
             <w:rPr>
-              <w:rFonts w:asciiTheme="minorHAnsi" w:eastAsiaTheme="minorEastAsia" w:hAnsiTheme="minorHAnsi" w:cstheme="minorBidi"/>
               <w:noProof/>
-              <w:kern w:val="2"/>
-              <w:sz w:val="24"/>
-              <w:szCs w:val="24"/>
-              <w:lang w:val="en-US"/>
-              <w14:ligatures w14:val="standardContextual"/>
             </w:rPr>
           </w:pPr>
           <w:r>
@@ -1327,7 +1325,7 @@
               <w14:ligatures w14:val="standardContextual"/>
             </w:rPr>
           </w:pPr>
-          <w:hyperlink w:anchor="_Toc204691415" w:history="1">
+          <w:hyperlink w:anchor="_Toc204776928" w:history="1">
             <w:r>
               <w:rPr>
                 <w:rStyle w:val="Hyperlink"/>
@@ -1354,7 +1352,7 @@
                 <w:noProof/>
                 <w:webHidden/>
               </w:rPr>
-              <w:instrText xml:space="preserve"> PAGEREF _Toc204691415 \h </w:instrText>
+              <w:instrText xml:space="preserve"> PAGEREF _Toc204776928 \h </w:instrText>
             </w:r>
             <w:r>
               <w:rPr>
@@ -1401,7 +1399,7 @@
               <w14:ligatures w14:val="standardContextual"/>
             </w:rPr>
           </w:pPr>
-          <w:hyperlink w:anchor="_Toc204691416" w:history="1">
+          <w:hyperlink w:anchor="_Toc204776929" w:history="1">
             <w:r>
               <w:rPr>
                 <w:rStyle w:val="Hyperlink"/>
@@ -1428,7 +1426,7 @@
                 <w:noProof/>
                 <w:webHidden/>
               </w:rPr>
-              <w:instrText xml:space="preserve"> PAGEREF _Toc204691416 \h </w:instrText>
+              <w:instrText xml:space="preserve"> PAGEREF _Toc204776929 \h </w:instrText>
             </w:r>
             <w:r>
               <w:rPr>
@@ -1475,7 +1473,7 @@
               <w14:ligatures w14:val="standardContextual"/>
             </w:rPr>
           </w:pPr>
-          <w:hyperlink w:anchor="_Toc204691417" w:history="1">
+          <w:hyperlink w:anchor="_Toc204776930" w:history="1">
             <w:r>
               <w:rPr>
                 <w:rStyle w:val="Hyperlink"/>
@@ -1517,7 +1515,7 @@
                 <w:noProof/>
                 <w:webHidden/>
               </w:rPr>
-              <w:instrText xml:space="preserve"> PAGEREF _Toc204691417 \h </w:instrText>
+              <w:instrText xml:space="preserve"> PAGEREF _Toc204776930 \h </w:instrText>
             </w:r>
             <w:r>
               <w:rPr>
@@ -1564,7 +1562,7 @@
               <w14:ligatures w14:val="standardContextual"/>
             </w:rPr>
           </w:pPr>
-          <w:hyperlink w:anchor="_Toc204691418" w:history="1">
+          <w:hyperlink w:anchor="_Toc204776931" w:history="1">
             <w:r>
               <w:rPr>
                 <w:rStyle w:val="Hyperlink"/>
@@ -1591,7 +1589,7 @@
                 <w:noProof/>
                 <w:webHidden/>
               </w:rPr>
-              <w:instrText xml:space="preserve"> PAGEREF _Toc204691418 \h </w:instrText>
+              <w:instrText xml:space="preserve"> PAGEREF _Toc204776931 \h </w:instrText>
             </w:r>
             <w:r>
               <w:rPr>
@@ -1638,7 +1636,7 @@
               <w14:ligatures w14:val="standardContextual"/>
             </w:rPr>
           </w:pPr>
-          <w:hyperlink w:anchor="_Toc204691419" w:history="1">
+          <w:hyperlink w:anchor="_Toc204776932" w:history="1">
             <w:r>
               <w:rPr>
                 <w:rStyle w:val="Hyperlink"/>
@@ -1665,7 +1663,7 @@
                 <w:noProof/>
                 <w:webHidden/>
               </w:rPr>
-              <w:instrText xml:space="preserve"> PAGEREF _Toc204691419 \h </w:instrText>
+              <w:instrText xml:space="preserve"> PAGEREF _Toc204776932 \h </w:instrText>
             </w:r>
             <w:r>
               <w:rPr>
@@ -1712,7 +1710,7 @@
               <w14:ligatures w14:val="standardContextual"/>
             </w:rPr>
           </w:pPr>
-          <w:hyperlink w:anchor="_Toc204691420" w:history="1">
+          <w:hyperlink w:anchor="_Toc204776933" w:history="1">
             <w:r>
               <w:rPr>
                 <w:rStyle w:val="Hyperlink"/>
@@ -1740,7 +1738,7 @@
                 <w:noProof/>
                 <w:webHidden/>
               </w:rPr>
-              <w:instrText xml:space="preserve"> PAGEREF _Toc204691420 \h </w:instrText>
+              <w:instrText xml:space="preserve"> PAGEREF _Toc204776933 \h </w:instrText>
             </w:r>
             <w:r>
               <w:rPr>
@@ -1787,7 +1785,7 @@
               <w14:ligatures w14:val="standardContextual"/>
             </w:rPr>
           </w:pPr>
-          <w:hyperlink w:anchor="_Toc204691421" w:history="1">
+          <w:hyperlink w:anchor="_Toc204776934" w:history="1">
             <w:r>
               <w:rPr>
                 <w:rStyle w:val="Hyperlink"/>
@@ -1815,7 +1813,7 @@
                 <w:noProof/>
                 <w:webHidden/>
               </w:rPr>
-              <w:instrText xml:space="preserve"> PAGEREF _Toc204691421 \h </w:instrText>
+              <w:instrText xml:space="preserve"> PAGEREF _Toc204776934 \h </w:instrText>
             </w:r>
             <w:r>
               <w:rPr>
@@ -1862,7 +1860,7 @@
               <w14:ligatures w14:val="standardContextual"/>
             </w:rPr>
           </w:pPr>
-          <w:hyperlink w:anchor="_Toc204691422" w:history="1">
+          <w:hyperlink w:anchor="_Toc204776935" w:history="1">
             <w:r>
               <w:rPr>
                 <w:rStyle w:val="Hyperlink"/>
@@ -1889,7 +1887,7 @@
                 <w:noProof/>
                 <w:webHidden/>
               </w:rPr>
-              <w:instrText xml:space="preserve"> PAGEREF _Toc204691422 \h </w:instrText>
+              <w:instrText xml:space="preserve"> PAGEREF _Toc204776935 \h </w:instrText>
             </w:r>
             <w:r>
               <w:rPr>
@@ -1936,7 +1934,7 @@
               <w14:ligatures w14:val="standardContextual"/>
             </w:rPr>
           </w:pPr>
-          <w:hyperlink w:anchor="_Toc204691423" w:history="1">
+          <w:hyperlink w:anchor="_Toc204776936" w:history="1">
             <w:r>
               <w:rPr>
                 <w:rStyle w:val="Hyperlink"/>
@@ -1963,7 +1961,7 @@
                 <w:noProof/>
                 <w:webHidden/>
               </w:rPr>
-              <w:instrText xml:space="preserve"> PAGEREF _Toc204691423 \h </w:instrText>
+              <w:instrText xml:space="preserve"> PAGEREF _Toc204776936 \h </w:instrText>
             </w:r>
             <w:r>
               <w:rPr>
@@ -2010,7 +2008,7 @@
               <w14:ligatures w14:val="standardContextual"/>
             </w:rPr>
           </w:pPr>
-          <w:hyperlink w:anchor="_Toc204691424" w:history="1">
+          <w:hyperlink w:anchor="_Toc204776937" w:history="1">
             <w:r>
               <w:rPr>
                 <w:rStyle w:val="Hyperlink"/>
@@ -2037,7 +2035,7 @@
                 <w:noProof/>
                 <w:webHidden/>
               </w:rPr>
-              <w:instrText xml:space="preserve"> PAGEREF _Toc204691424 \h </w:instrText>
+              <w:instrText xml:space="preserve"> PAGEREF _Toc204776937 \h </w:instrText>
             </w:r>
             <w:r>
               <w:rPr>
@@ -2084,7 +2082,7 @@
               <w14:ligatures w14:val="standardContextual"/>
             </w:rPr>
           </w:pPr>
-          <w:hyperlink w:anchor="_Toc204691425" w:history="1">
+          <w:hyperlink w:anchor="_Toc204776938" w:history="1">
             <w:r>
               <w:rPr>
                 <w:rStyle w:val="Hyperlink"/>
@@ -2111,7 +2109,7 @@
                 <w:noProof/>
                 <w:webHidden/>
               </w:rPr>
-              <w:instrText xml:space="preserve"> PAGEREF _Toc204691425 \h </w:instrText>
+              <w:instrText xml:space="preserve"> PAGEREF _Toc204776938 \h </w:instrText>
             </w:r>
             <w:r>
               <w:rPr>
@@ -2158,7 +2156,7 @@
               <w14:ligatures w14:val="standardContextual"/>
             </w:rPr>
           </w:pPr>
-          <w:hyperlink w:anchor="_Toc204691426" w:history="1">
+          <w:hyperlink w:anchor="_Toc204776939" w:history="1">
             <w:r>
               <w:rPr>
                 <w:rStyle w:val="Hyperlink"/>
@@ -2185,7 +2183,7 @@
                 <w:noProof/>
                 <w:webHidden/>
               </w:rPr>
-              <w:instrText xml:space="preserve"> PAGEREF _Toc204691426 \h </w:instrText>
+              <w:instrText xml:space="preserve"> PAGEREF _Toc204776939 \h </w:instrText>
             </w:r>
             <w:r>
               <w:rPr>
@@ -2232,7 +2230,7 @@
               <w14:ligatures w14:val="standardContextual"/>
             </w:rPr>
           </w:pPr>
-          <w:hyperlink w:anchor="_Toc204691427" w:history="1">
+          <w:hyperlink w:anchor="_Toc204776940" w:history="1">
             <w:r>
               <w:rPr>
                 <w:rStyle w:val="Hyperlink"/>
@@ -2259,7 +2257,7 @@
                 <w:noProof/>
                 <w:webHidden/>
               </w:rPr>
-              <w:instrText xml:space="preserve"> PAGEREF _Toc204691427 \h </w:instrText>
+              <w:instrText xml:space="preserve"> PAGEREF _Toc204776940 \h </w:instrText>
             </w:r>
             <w:r>
               <w:rPr>
@@ -2306,7 +2304,7 @@
               <w14:ligatures w14:val="standardContextual"/>
             </w:rPr>
           </w:pPr>
-          <w:hyperlink w:anchor="_Toc204691428" w:history="1">
+          <w:hyperlink w:anchor="_Toc204776941" w:history="1">
             <w:r>
               <w:rPr>
                 <w:rStyle w:val="Hyperlink"/>
@@ -2333,7 +2331,7 @@
                 <w:noProof/>
                 <w:webHidden/>
               </w:rPr>
-              <w:instrText xml:space="preserve"> PAGEREF _Toc204691428 \h </w:instrText>
+              <w:instrText xml:space="preserve"> PAGEREF _Toc204776941 \h </w:instrText>
             </w:r>
             <w:r>
               <w:rPr>
@@ -2380,7 +2378,7 @@
               <w14:ligatures w14:val="standardContextual"/>
             </w:rPr>
           </w:pPr>
-          <w:hyperlink w:anchor="_Toc204691429" w:history="1">
+          <w:hyperlink w:anchor="_Toc204776942" w:history="1">
             <w:r>
               <w:rPr>
                 <w:rStyle w:val="Hyperlink"/>
@@ -2407,7 +2405,7 @@
                 <w:noProof/>
                 <w:webHidden/>
               </w:rPr>
-              <w:instrText xml:space="preserve"> PAGEREF _Toc204691429 \h </w:instrText>
+              <w:instrText xml:space="preserve"> PAGEREF _Toc204776942 \h </w:instrText>
             </w:r>
             <w:r>
               <w:rPr>
@@ -2454,7 +2452,7 @@
               <w14:ligatures w14:val="standardContextual"/>
             </w:rPr>
           </w:pPr>
-          <w:hyperlink w:anchor="_Toc204691430" w:history="1">
+          <w:hyperlink w:anchor="_Toc204776943" w:history="1">
             <w:r>
               <w:rPr>
                 <w:rStyle w:val="Hyperlink"/>
@@ -2481,7 +2479,7 @@
                 <w:noProof/>
                 <w:webHidden/>
               </w:rPr>
-              <w:instrText xml:space="preserve"> PAGEREF _Toc204691430 \h </w:instrText>
+              <w:instrText xml:space="preserve"> PAGEREF _Toc204776943 \h </w:instrText>
             </w:r>
             <w:r>
               <w:rPr>
@@ -2528,7 +2526,7 @@
               <w14:ligatures w14:val="standardContextual"/>
             </w:rPr>
           </w:pPr>
-          <w:hyperlink w:anchor="_Toc204691431" w:history="1">
+          <w:hyperlink w:anchor="_Toc204776944" w:history="1">
             <w:r>
               <w:rPr>
                 <w:rStyle w:val="Hyperlink"/>
@@ -2555,7 +2553,7 @@
                 <w:noProof/>
                 <w:webHidden/>
               </w:rPr>
-              <w:instrText xml:space="preserve"> PAGEREF _Toc204691431 \h </w:instrText>
+              <w:instrText xml:space="preserve"> PAGEREF _Toc204776944 \h </w:instrText>
             </w:r>
             <w:r>
               <w:rPr>
@@ -2602,7 +2600,7 @@
               <w14:ligatures w14:val="standardContextual"/>
             </w:rPr>
           </w:pPr>
-          <w:hyperlink w:anchor="_Toc204691432" w:history="1">
+          <w:hyperlink w:anchor="_Toc204776945" w:history="1">
             <w:r>
               <w:rPr>
                 <w:rStyle w:val="Hyperlink"/>
@@ -2629,7 +2627,7 @@
                 <w:noProof/>
                 <w:webHidden/>
               </w:rPr>
-              <w:instrText xml:space="preserve"> PAGEREF _Toc204691432 \h </w:instrText>
+              <w:instrText xml:space="preserve"> PAGEREF _Toc204776945 \h </w:instrText>
             </w:r>
             <w:r>
               <w:rPr>
@@ -2676,7 +2674,7 @@
               <w14:ligatures w14:val="standardContextual"/>
             </w:rPr>
           </w:pPr>
-          <w:hyperlink w:anchor="_Toc204691433" w:history="1">
+          <w:hyperlink w:anchor="_Toc204776946" w:history="1">
             <w:r>
               <w:rPr>
                 <w:rStyle w:val="Hyperlink"/>
@@ -2703,7 +2701,7 @@
                 <w:noProof/>
                 <w:webHidden/>
               </w:rPr>
-              <w:instrText xml:space="preserve"> PAGEREF _Toc204691433 \h </w:instrText>
+              <w:instrText xml:space="preserve"> PAGEREF _Toc204776946 \h </w:instrText>
             </w:r>
             <w:r>
               <w:rPr>
@@ -2750,7 +2748,7 @@
               <w14:ligatures w14:val="standardContextual"/>
             </w:rPr>
           </w:pPr>
-          <w:hyperlink w:anchor="_Toc204691434" w:history="1">
+          <w:hyperlink w:anchor="_Toc204776947" w:history="1">
             <w:r>
               <w:rPr>
                 <w:rStyle w:val="Hyperlink"/>
@@ -2777,7 +2775,7 @@
                 <w:noProof/>
                 <w:webHidden/>
               </w:rPr>
-              <w:instrText xml:space="preserve"> PAGEREF _Toc204691434 \h </w:instrText>
+              <w:instrText xml:space="preserve"> PAGEREF _Toc204776947 \h </w:instrText>
             </w:r>
             <w:r>
               <w:rPr>
@@ -2824,7 +2822,7 @@
               <w14:ligatures w14:val="standardContextual"/>
             </w:rPr>
           </w:pPr>
-          <w:hyperlink w:anchor="_Toc204691435" w:history="1">
+          <w:hyperlink w:anchor="_Toc204776948" w:history="1">
             <w:r>
               <w:rPr>
                 <w:rStyle w:val="Hyperlink"/>
@@ -2851,7 +2849,7 @@
                 <w:noProof/>
                 <w:webHidden/>
               </w:rPr>
-              <w:instrText xml:space="preserve"> PAGEREF _Toc204691435 \h </w:instrText>
+              <w:instrText xml:space="preserve"> PAGEREF _Toc204776948 \h </w:instrText>
             </w:r>
             <w:r>
               <w:rPr>
@@ -2898,7 +2896,7 @@
               <w14:ligatures w14:val="standardContextual"/>
             </w:rPr>
           </w:pPr>
-          <w:hyperlink w:anchor="_Toc204691436" w:history="1">
+          <w:hyperlink w:anchor="_Toc204776949" w:history="1">
             <w:r>
               <w:rPr>
                 <w:rStyle w:val="Hyperlink"/>
@@ -2925,7 +2923,7 @@
                 <w:noProof/>
                 <w:webHidden/>
               </w:rPr>
-              <w:instrText xml:space="preserve"> PAGEREF _Toc204691436 \h </w:instrText>
+              <w:instrText xml:space="preserve"> PAGEREF _Toc204776949 \h </w:instrText>
             </w:r>
             <w:r>
               <w:rPr>
@@ -2972,7 +2970,7 @@
               <w14:ligatures w14:val="standardContextual"/>
             </w:rPr>
           </w:pPr>
-          <w:hyperlink w:anchor="_Toc204691437" w:history="1">
+          <w:hyperlink w:anchor="_Toc204776950" w:history="1">
             <w:r>
               <w:rPr>
                 <w:rStyle w:val="Hyperlink"/>
@@ -2999,7 +2997,7 @@
                 <w:noProof/>
                 <w:webHidden/>
               </w:rPr>
-              <w:instrText xml:space="preserve"> PAGEREF _Toc204691437 \h </w:instrText>
+              <w:instrText xml:space="preserve"> PAGEREF _Toc204776950 \h </w:instrText>
             </w:r>
             <w:r>
               <w:rPr>
@@ -3046,7 +3044,7 @@
               <w14:ligatures w14:val="standardContextual"/>
             </w:rPr>
           </w:pPr>
-          <w:hyperlink w:anchor="_Toc204691438" w:history="1">
+          <w:hyperlink w:anchor="_Toc204776951" w:history="1">
             <w:r>
               <w:rPr>
                 <w:rStyle w:val="Hyperlink"/>
@@ -3073,7 +3071,7 @@
                 <w:noProof/>
                 <w:webHidden/>
               </w:rPr>
-              <w:instrText xml:space="preserve"> PAGEREF _Toc204691438 \h </w:instrText>
+              <w:instrText xml:space="preserve"> PAGEREF _Toc204776951 \h </w:instrText>
             </w:r>
             <w:r>
               <w:rPr>
@@ -3120,7 +3118,7 @@
               <w14:ligatures w14:val="standardContextual"/>
             </w:rPr>
           </w:pPr>
-          <w:hyperlink w:anchor="_Toc204691439" w:history="1">
+          <w:hyperlink w:anchor="_Toc204776952" w:history="1">
             <w:r>
               <w:rPr>
                 <w:rStyle w:val="Hyperlink"/>
@@ -3147,7 +3145,7 @@
                 <w:noProof/>
                 <w:webHidden/>
               </w:rPr>
-              <w:instrText xml:space="preserve"> PAGEREF _Toc204691439 \h </w:instrText>
+              <w:instrText xml:space="preserve"> PAGEREF _Toc204776952 \h </w:instrText>
             </w:r>
             <w:r>
               <w:rPr>
@@ -3194,7 +3192,7 @@
               <w14:ligatures w14:val="standardContextual"/>
             </w:rPr>
           </w:pPr>
-          <w:hyperlink w:anchor="_Toc204691440" w:history="1">
+          <w:hyperlink w:anchor="_Toc204776953" w:history="1">
             <w:r>
               <w:rPr>
                 <w:rStyle w:val="Hyperlink"/>
@@ -3221,7 +3219,7 @@
                 <w:noProof/>
                 <w:webHidden/>
               </w:rPr>
-              <w:instrText xml:space="preserve"> PAGEREF _Toc204691440 \h </w:instrText>
+              <w:instrText xml:space="preserve"> PAGEREF _Toc204776953 \h </w:instrText>
             </w:r>
             <w:r>
               <w:rPr>
@@ -3241,7 +3239,7 @@
                 <w:noProof/>
                 <w:webHidden/>
               </w:rPr>
-              <w:t>23</w:t>
+              <w:t>24</w:t>
             </w:r>
             <w:r>
               <w:rPr>
@@ -3292,7 +3290,7 @@
           <w:lang w:val="en-GB"/>
         </w:rPr>
       </w:pPr>
-      <w:bookmarkStart w:id="9" w:name="_Toc204691415"/>
+      <w:bookmarkStart w:id="11" w:name="_Toc204776928"/>
       <w:r>
         <w:rPr>
           <w:lang w:val="en-GB"/>
@@ -3300,7 +3298,7 @@
         <w:lastRenderedPageBreak/>
         <w:t>Glossary</w:t>
       </w:r>
-      <w:bookmarkEnd w:id="9"/>
+      <w:bookmarkEnd w:id="11"/>
     </w:p>
     <w:tbl>
       <w:tblPr>
@@ -3664,14 +3662,14 @@
           <w:lang w:val="en-GB"/>
         </w:rPr>
       </w:pPr>
-      <w:bookmarkStart w:id="10" w:name="_Toc204691416"/>
+      <w:bookmarkStart w:id="12" w:name="_Toc204776929"/>
       <w:r>
         <w:rPr>
           <w:lang w:val="en-GB"/>
         </w:rPr>
         <w:t>1 Introduction</w:t>
       </w:r>
-      <w:bookmarkEnd w:id="10"/>
+      <w:bookmarkEnd w:id="12"/>
     </w:p>
     <w:p>
       <w:pPr>
@@ -3681,7 +3679,7 @@
           <w:lang w:val="en-GB"/>
         </w:rPr>
       </w:pPr>
-      <w:bookmarkStart w:id="11" w:name="_Toc204691417"/>
+      <w:bookmarkStart w:id="13" w:name="_Toc204776930"/>
       <w:r>
         <w:rPr>
           <w:lang w:val="en-GB"/>
@@ -3701,7 +3699,7 @@
         </w:rPr>
         <w:t xml:space="preserve"> proposal</w:t>
       </w:r>
-      <w:bookmarkEnd w:id="11"/>
+      <w:bookmarkEnd w:id="13"/>
     </w:p>
     <w:p>
       <w:pPr>
@@ -4377,6 +4375,12 @@
         <w:rPr>
           <w:lang w:val="en-GB"/>
         </w:rPr>
+        <w:t xml:space="preserve"> (see Figure 3)</w:t>
+      </w:r>
+      <w:r>
+        <w:rPr>
+          <w:lang w:val="en-GB"/>
+        </w:rPr>
         <w:t>:</w:t>
       </w:r>
     </w:p>
@@ -4685,14 +4689,12 @@
         </w:rPr>
         <w:t xml:space="preserve">s illustrated in Section </w:t>
       </w:r>
-      <w:hyperlink w:anchor="_1.3_Class_Diagram">
+      <w:hyperlink w:anchor="_1.4_Class_Diagram" w:history="1">
         <w:r>
           <w:rPr>
-            <w:color w:val="1155CC"/>
-            <w:u w:val="single"/>
-            <w:lang w:val="en-GB"/>
+            <w:rStyle w:val="Hyperlink"/>
           </w:rPr>
-          <w:t>1.3</w:t>
+          <w:t>1.4</w:t>
         </w:r>
       </w:hyperlink>
       <w:r>
@@ -4926,14 +4928,14 @@
           <w:lang w:val="en-GB"/>
         </w:rPr>
       </w:pPr>
-      <w:bookmarkStart w:id="12" w:name="_Toc204691418"/>
+      <w:bookmarkStart w:id="14" w:name="_Toc204776931"/>
       <w:r>
         <w:rPr>
           <w:lang w:val="en-GB"/>
         </w:rPr>
         <w:t>1.2 Terminology</w:t>
       </w:r>
-      <w:bookmarkEnd w:id="12"/>
+      <w:bookmarkEnd w:id="14"/>
     </w:p>
     <w:p>
       <w:pPr>
@@ -5319,26 +5321,16 @@
         </w:rPr>
         <w:t xml:space="preserve">foaf: </w:t>
       </w:r>
-      <w:r>
-        <w:fldChar w:fldCharType="begin"/>
-      </w:r>
-      <w:r>
-        <w:instrText>HYPERLINK "http://xmlns.com/foaf/0.1/" \h</w:instrText>
-      </w:r>
-      <w:r>
-        <w:fldChar w:fldCharType="separate"/>
-      </w:r>
-      <w:r>
-        <w:rPr>
-          <w:color w:val="1155CC"/>
-          <w:u w:val="single"/>
-          <w:lang w:val="nl-NL"/>
-        </w:rPr>
-        <w:t>http://xmlns.com/foaf/0.1/</w:t>
-      </w:r>
-      <w:r>
-        <w:fldChar w:fldCharType="end"/>
-      </w:r>
+      <w:hyperlink r:id="rId26">
+        <w:r>
+          <w:rPr>
+            <w:color w:val="1155CC"/>
+            <w:u w:val="single"/>
+            <w:lang w:val="nl-NL"/>
+          </w:rPr>
+          <w:t>http://xmlns.com/foaf/0.1/</w:t>
+        </w:r>
+      </w:hyperlink>
     </w:p>
     <w:p>
       <w:pPr>
@@ -5356,7 +5348,7 @@
         </w:rPr>
         <w:t xml:space="preserve">geo: </w:t>
       </w:r>
-      <w:hyperlink r:id="rId26">
+      <w:hyperlink r:id="rId27">
         <w:r>
           <w:rPr>
             <w:color w:val="1155CC"/>
@@ -5406,7 +5398,7 @@
         </w:rPr>
         <w:t xml:space="preserve"> </w:t>
       </w:r>
-      <w:hyperlink r:id="rId27" w:history="1">
+      <w:hyperlink r:id="rId28" w:history="1">
         <w:r>
           <w:rPr>
             <w:rStyle w:val="Hyperlink"/>
@@ -5440,7 +5432,7 @@
         </w:rPr>
         <w:t xml:space="preserve">: </w:t>
       </w:r>
-      <w:hyperlink r:id="rId28" w:history="1">
+      <w:hyperlink r:id="rId29" w:history="1">
         <w:r>
           <w:rPr>
             <w:rStyle w:val="Hyperlink"/>
@@ -5473,7 +5465,7 @@
         </w:rPr>
         <w:t xml:space="preserve">: </w:t>
       </w:r>
-      <w:hyperlink r:id="rId29">
+      <w:hyperlink r:id="rId30">
         <w:r>
           <w:rPr>
             <w:color w:val="1155CC"/>
@@ -5500,26 +5492,16 @@
         </w:rPr>
         <w:t xml:space="preserve">odrl: </w:t>
       </w:r>
-      <w:r>
-        <w:fldChar w:fldCharType="begin"/>
-      </w:r>
-      <w:r>
-        <w:instrText>HYPERLINK "http://www.w3.org/ns/odrl/2/" \h</w:instrText>
-      </w:r>
-      <w:r>
-        <w:fldChar w:fldCharType="separate"/>
-      </w:r>
-      <w:r>
-        <w:rPr>
-          <w:color w:val="1155CC"/>
-          <w:u w:val="single"/>
-          <w:lang w:val="pl-PL"/>
-        </w:rPr>
-        <w:t>http://www.w3.org/ns/odrl/2/</w:t>
-      </w:r>
-      <w:r>
-        <w:fldChar w:fldCharType="end"/>
-      </w:r>
+      <w:hyperlink r:id="rId31">
+        <w:r>
+          <w:rPr>
+            <w:color w:val="1155CC"/>
+            <w:u w:val="single"/>
+            <w:lang w:val="pl-PL"/>
+          </w:rPr>
+          <w:t>http://www.w3.org/ns/odrl/2/</w:t>
+        </w:r>
+      </w:hyperlink>
     </w:p>
     <w:p>
       <w:pPr>
@@ -5537,7 +5519,7 @@
         </w:rPr>
         <w:t xml:space="preserve">owl: </w:t>
       </w:r>
-      <w:hyperlink r:id="rId30">
+      <w:hyperlink r:id="rId32">
         <w:r>
           <w:rPr>
             <w:color w:val="1155CC"/>
@@ -5572,7 +5554,7 @@
         </w:rPr>
         <w:t xml:space="preserve">: </w:t>
       </w:r>
-      <w:hyperlink r:id="rId31">
+      <w:hyperlink r:id="rId33">
         <w:r>
           <w:rPr>
             <w:color w:val="1155CC"/>
@@ -5607,7 +5589,7 @@
         </w:rPr>
         <w:t xml:space="preserve">: </w:t>
       </w:r>
-      <w:hyperlink r:id="rId32" w:history="1">
+      <w:hyperlink r:id="rId34" w:history="1">
         <w:r>
           <w:rPr>
             <w:rStyle w:val="Hyperlink"/>
@@ -5640,7 +5622,7 @@
         </w:rPr>
         <w:t xml:space="preserve">: </w:t>
       </w:r>
-      <w:hyperlink r:id="rId33">
+      <w:hyperlink r:id="rId35">
         <w:r>
           <w:rPr>
             <w:color w:val="1155CC"/>
@@ -5667,7 +5649,7 @@
         </w:rPr>
         <w:t xml:space="preserve">schema: </w:t>
       </w:r>
-      <w:hyperlink r:id="rId34" w:history="1">
+      <w:hyperlink r:id="rId36" w:history="1">
         <w:r>
           <w:rPr>
             <w:rStyle w:val="Hyperlink"/>
@@ -5692,26 +5674,16 @@
         </w:rPr>
         <w:t xml:space="preserve">skos: </w:t>
       </w:r>
-      <w:r>
-        <w:fldChar w:fldCharType="begin"/>
-      </w:r>
-      <w:r>
-        <w:instrText>HYPERLINK "http://www.w3.org/2004/02/skos/core" \h</w:instrText>
-      </w:r>
-      <w:r>
-        <w:fldChar w:fldCharType="separate"/>
-      </w:r>
-      <w:r>
-        <w:rPr>
-          <w:color w:val="1155CC"/>
-          <w:u w:val="single"/>
-          <w:lang w:val="nl-NL"/>
-        </w:rPr>
-        <w:t>http://www.w3.org/2004/02/skos/core#</w:t>
-      </w:r>
-      <w:r>
-        <w:fldChar w:fldCharType="end"/>
-      </w:r>
+      <w:hyperlink r:id="rId37">
+        <w:r>
+          <w:rPr>
+            <w:color w:val="1155CC"/>
+            <w:u w:val="single"/>
+            <w:lang w:val="nl-NL"/>
+          </w:rPr>
+          <w:t>http://www.w3.org/2004/02/skos/core#</w:t>
+        </w:r>
+      </w:hyperlink>
     </w:p>
     <w:p>
       <w:pPr>
@@ -5729,26 +5701,16 @@
         </w:rPr>
         <w:t xml:space="preserve">spdx: </w:t>
       </w:r>
-      <w:r>
-        <w:fldChar w:fldCharType="begin"/>
-      </w:r>
-      <w:r>
-        <w:instrText>HYPERLINK "http://spdx.org/rdf/terms" \h</w:instrText>
-      </w:r>
-      <w:r>
-        <w:fldChar w:fldCharType="separate"/>
-      </w:r>
-      <w:r>
-        <w:rPr>
-          <w:color w:val="1155CC"/>
-          <w:u w:val="single"/>
-          <w:lang w:val="nl-NL"/>
-        </w:rPr>
-        <w:t>http://spdx.org/rdf/terms#</w:t>
-      </w:r>
-      <w:r>
-        <w:fldChar w:fldCharType="end"/>
-      </w:r>
+      <w:hyperlink r:id="rId38">
+        <w:r>
+          <w:rPr>
+            <w:color w:val="1155CC"/>
+            <w:u w:val="single"/>
+            <w:lang w:val="nl-NL"/>
+          </w:rPr>
+          <w:t>http://spdx.org/rdf/terms#</w:t>
+        </w:r>
+      </w:hyperlink>
     </w:p>
     <w:p>
       <w:pPr>
@@ -5766,7 +5728,7 @@
         </w:rPr>
         <w:t xml:space="preserve">time: </w:t>
       </w:r>
-      <w:hyperlink r:id="rId35">
+      <w:hyperlink r:id="rId39">
         <w:r>
           <w:rPr>
             <w:color w:val="1155CC"/>
@@ -5793,26 +5755,16 @@
         </w:rPr>
         <w:t xml:space="preserve">vann: </w:t>
       </w:r>
-      <w:r>
-        <w:fldChar w:fldCharType="begin"/>
-      </w:r>
-      <w:r>
-        <w:instrText>HYPERLINK "http://purl.org/vocab/vann/" \h</w:instrText>
-      </w:r>
-      <w:r>
-        <w:fldChar w:fldCharType="separate"/>
-      </w:r>
-      <w:r>
-        <w:rPr>
-          <w:color w:val="1155CC"/>
-          <w:u w:val="single"/>
-          <w:lang w:val="nl-NL"/>
-        </w:rPr>
-        <w:t>http://purl.org/vocab/vann/</w:t>
-      </w:r>
-      <w:r>
-        <w:fldChar w:fldCharType="end"/>
-      </w:r>
+      <w:hyperlink r:id="rId40">
+        <w:r>
+          <w:rPr>
+            <w:color w:val="1155CC"/>
+            <w:u w:val="single"/>
+            <w:lang w:val="nl-NL"/>
+          </w:rPr>
+          <w:t>http://purl.org/vocab/vann/</w:t>
+        </w:r>
+      </w:hyperlink>
     </w:p>
     <w:p>
       <w:pPr>
@@ -5838,7 +5790,7 @@
         </w:rPr>
         <w:t xml:space="preserve">: </w:t>
       </w:r>
-      <w:hyperlink r:id="rId36">
+      <w:hyperlink r:id="rId41">
         <w:r>
           <w:rPr>
             <w:color w:val="1155CC"/>
@@ -5865,26 +5817,16 @@
         </w:rPr>
         <w:t xml:space="preserve">voaf: </w:t>
       </w:r>
-      <w:r>
-        <w:fldChar w:fldCharType="begin"/>
-      </w:r>
-      <w:r>
-        <w:instrText>HYPERLINK "http://purl.org/vocommons/voaf" \h</w:instrText>
-      </w:r>
-      <w:r>
-        <w:fldChar w:fldCharType="separate"/>
-      </w:r>
-      <w:r>
-        <w:rPr>
-          <w:color w:val="1155CC"/>
-          <w:u w:val="single"/>
-          <w:lang w:val="nl-NL"/>
-        </w:rPr>
-        <w:t>http://purl.org/vocommons/voaf#</w:t>
-      </w:r>
-      <w:r>
-        <w:fldChar w:fldCharType="end"/>
-      </w:r>
+      <w:hyperlink r:id="rId42">
+        <w:r>
+          <w:rPr>
+            <w:color w:val="1155CC"/>
+            <w:u w:val="single"/>
+            <w:lang w:val="nl-NL"/>
+          </w:rPr>
+          <w:t>http://purl.org/vocommons/voaf#</w:t>
+        </w:r>
+      </w:hyperlink>
     </w:p>
     <w:p>
       <w:pPr>
@@ -5910,7 +5852,7 @@
         </w:rPr>
         <w:t xml:space="preserve">: </w:t>
       </w:r>
-      <w:hyperlink r:id="rId37">
+      <w:hyperlink r:id="rId43">
         <w:r>
           <w:rPr>
             <w:color w:val="1155CC"/>
@@ -5949,9 +5891,9 @@
           <w:lang w:val="en-GB"/>
         </w:rPr>
       </w:pPr>
-      <w:bookmarkStart w:id="13" w:name="_1.3_Class_Diagram"/>
-      <w:bookmarkStart w:id="14" w:name="_Toc204691419"/>
-      <w:bookmarkEnd w:id="13"/>
+      <w:bookmarkStart w:id="15" w:name="_1.3_Class_Diagram"/>
+      <w:bookmarkStart w:id="16" w:name="_Toc204776932"/>
+      <w:bookmarkEnd w:id="15"/>
       <w:r>
         <w:rPr>
           <w:lang w:val="en-GB"/>
@@ -5959,7 +5901,7 @@
         <w:lastRenderedPageBreak/>
         <w:t>1.3 Revision history</w:t>
       </w:r>
-      <w:bookmarkEnd w:id="14"/>
+      <w:bookmarkEnd w:id="16"/>
     </w:p>
     <w:p>
       <w:pPr>
@@ -5968,7 +5910,7 @@
           <w:lang w:val="en-US"/>
         </w:rPr>
       </w:pPr>
-      <w:bookmarkStart w:id="15" w:name="_Toc204691420"/>
+      <w:bookmarkStart w:id="17" w:name="_Toc204776933"/>
       <w:r>
         <w:rPr>
           <w:lang w:val="en-US"/>
@@ -5981,7 +5923,7 @@
         </w:rPr>
         <w:t>Alignment with DCAT-AP 3.0.0</w:t>
       </w:r>
-      <w:bookmarkEnd w:id="15"/>
+      <w:bookmarkEnd w:id="17"/>
     </w:p>
     <w:p>
       <w:r>
@@ -6071,7 +6013,6 @@
       </w:r>
     </w:p>
     <w:p/>
-    <w:p/>
     <w:tbl>
       <w:tblPr>
         <w:tblStyle w:val="23"/>
@@ -6089,10 +6030,10 @@
         <w:tblLook w:val="0600" w:firstRow="0" w:lastRow="0" w:firstColumn="0" w:lastColumn="0" w:noHBand="1" w:noVBand="1"/>
       </w:tblPr>
       <w:tblGrid>
-        <w:gridCol w:w="2280"/>
-        <w:gridCol w:w="2115"/>
-        <w:gridCol w:w="2263"/>
-        <w:gridCol w:w="2387"/>
+        <w:gridCol w:w="2122"/>
+        <w:gridCol w:w="2273"/>
+        <w:gridCol w:w="2404"/>
+        <w:gridCol w:w="2246"/>
       </w:tblGrid>
       <w:tr>
         <w:trPr>
@@ -6101,7 +6042,7 @@
         </w:trPr>
         <w:tc>
           <w:tcPr>
-            <w:tcW w:w="2280" w:type="dxa"/>
+            <w:tcW w:w="2122" w:type="dxa"/>
             <w:shd w:val="clear" w:color="auto" w:fill="678BC7"/>
             <w:tcMar>
               <w:top w:w="100" w:type="dxa"/>
@@ -6134,7 +6075,7 @@
         </w:tc>
         <w:tc>
           <w:tcPr>
-            <w:tcW w:w="2115" w:type="dxa"/>
+            <w:tcW w:w="2273" w:type="dxa"/>
             <w:shd w:val="clear" w:color="auto" w:fill="678BC7"/>
             <w:tcMar>
               <w:top w:w="100" w:type="dxa"/>
@@ -6167,7 +6108,7 @@
         </w:tc>
         <w:tc>
           <w:tcPr>
-            <w:tcW w:w="2263" w:type="dxa"/>
+            <w:tcW w:w="2404" w:type="dxa"/>
             <w:shd w:val="clear" w:color="auto" w:fill="678BC7"/>
             <w:tcMar>
               <w:top w:w="100" w:type="dxa"/>
@@ -6200,7 +6141,7 @@
         </w:tc>
         <w:tc>
           <w:tcPr>
-            <w:tcW w:w="2387" w:type="dxa"/>
+            <w:tcW w:w="2246" w:type="dxa"/>
             <w:shd w:val="clear" w:color="auto" w:fill="678BC7"/>
             <w:tcMar>
               <w:top w:w="100" w:type="dxa"/>
@@ -6239,7 +6180,7 @@
         </w:trPr>
         <w:tc>
           <w:tcPr>
-            <w:tcW w:w="2280" w:type="dxa"/>
+            <w:tcW w:w="2122" w:type="dxa"/>
             <w:shd w:val="clear" w:color="auto" w:fill="auto"/>
             <w:tcMar>
               <w:top w:w="100" w:type="dxa"/>
@@ -6270,7 +6211,7 @@
         </w:tc>
         <w:tc>
           <w:tcPr>
-            <w:tcW w:w="2115" w:type="dxa"/>
+            <w:tcW w:w="2273" w:type="dxa"/>
             <w:shd w:val="clear" w:color="auto" w:fill="auto"/>
             <w:tcMar>
               <w:top w:w="100" w:type="dxa"/>
@@ -6384,7 +6325,7 @@
         </w:tc>
         <w:tc>
           <w:tcPr>
-            <w:tcW w:w="2263" w:type="dxa"/>
+            <w:tcW w:w="2404" w:type="dxa"/>
             <w:shd w:val="clear" w:color="auto" w:fill="auto"/>
             <w:tcMar>
               <w:top w:w="100" w:type="dxa"/>
@@ -6494,7 +6435,7 @@
         </w:tc>
         <w:tc>
           <w:tcPr>
-            <w:tcW w:w="2387" w:type="dxa"/>
+            <w:tcW w:w="2246" w:type="dxa"/>
             <w:shd w:val="clear" w:color="auto" w:fill="auto"/>
             <w:tcMar>
               <w:top w:w="100" w:type="dxa"/>
@@ -6528,7 +6469,7 @@
         </w:trPr>
         <w:tc>
           <w:tcPr>
-            <w:tcW w:w="2280" w:type="dxa"/>
+            <w:tcW w:w="2122" w:type="dxa"/>
             <w:shd w:val="clear" w:color="auto" w:fill="auto"/>
             <w:tcMar>
               <w:top w:w="100" w:type="dxa"/>
@@ -6557,7 +6498,7 @@
         </w:tc>
         <w:tc>
           <w:tcPr>
-            <w:tcW w:w="2115" w:type="dxa"/>
+            <w:tcW w:w="2273" w:type="dxa"/>
             <w:shd w:val="clear" w:color="auto" w:fill="auto"/>
             <w:tcMar>
               <w:top w:w="100" w:type="dxa"/>
@@ -6585,7 +6526,7 @@
         </w:tc>
         <w:tc>
           <w:tcPr>
-            <w:tcW w:w="2263" w:type="dxa"/>
+            <w:tcW w:w="2404" w:type="dxa"/>
             <w:shd w:val="clear" w:color="auto" w:fill="auto"/>
             <w:tcMar>
               <w:top w:w="100" w:type="dxa"/>
@@ -6627,7 +6568,7 @@
         </w:tc>
         <w:tc>
           <w:tcPr>
-            <w:tcW w:w="2387" w:type="dxa"/>
+            <w:tcW w:w="2246" w:type="dxa"/>
             <w:shd w:val="clear" w:color="auto" w:fill="auto"/>
             <w:tcMar>
               <w:top w:w="100" w:type="dxa"/>
@@ -6660,7 +6601,7 @@
         </w:trPr>
         <w:tc>
           <w:tcPr>
-            <w:tcW w:w="2280" w:type="dxa"/>
+            <w:tcW w:w="2122" w:type="dxa"/>
             <w:shd w:val="clear" w:color="auto" w:fill="auto"/>
             <w:tcMar>
               <w:top w:w="100" w:type="dxa"/>
@@ -6699,7 +6640,7 @@
         </w:tc>
         <w:tc>
           <w:tcPr>
-            <w:tcW w:w="2115" w:type="dxa"/>
+            <w:tcW w:w="2273" w:type="dxa"/>
             <w:shd w:val="clear" w:color="auto" w:fill="auto"/>
             <w:tcMar>
               <w:top w:w="100" w:type="dxa"/>
@@ -6730,7 +6671,7 @@
         </w:tc>
         <w:tc>
           <w:tcPr>
-            <w:tcW w:w="2263" w:type="dxa"/>
+            <w:tcW w:w="2404" w:type="dxa"/>
             <w:shd w:val="clear" w:color="auto" w:fill="auto"/>
             <w:tcMar>
               <w:top w:w="100" w:type="dxa"/>
@@ -6759,7 +6700,7 @@
         </w:tc>
         <w:tc>
           <w:tcPr>
-            <w:tcW w:w="2387" w:type="dxa"/>
+            <w:tcW w:w="2246" w:type="dxa"/>
             <w:shd w:val="clear" w:color="auto" w:fill="auto"/>
             <w:tcMar>
               <w:top w:w="100" w:type="dxa"/>
@@ -6793,7 +6734,7 @@
         </w:trPr>
         <w:tc>
           <w:tcPr>
-            <w:tcW w:w="2280" w:type="dxa"/>
+            <w:tcW w:w="2122" w:type="dxa"/>
             <w:shd w:val="clear" w:color="auto" w:fill="auto"/>
             <w:tcMar>
               <w:top w:w="100" w:type="dxa"/>
@@ -6822,7 +6763,7 @@
         </w:tc>
         <w:tc>
           <w:tcPr>
-            <w:tcW w:w="2115" w:type="dxa"/>
+            <w:tcW w:w="2273" w:type="dxa"/>
             <w:shd w:val="clear" w:color="auto" w:fill="auto"/>
             <w:tcMar>
               <w:top w:w="100" w:type="dxa"/>
@@ -6853,7 +6794,7 @@
         </w:tc>
         <w:tc>
           <w:tcPr>
-            <w:tcW w:w="2263" w:type="dxa"/>
+            <w:tcW w:w="2404" w:type="dxa"/>
             <w:shd w:val="clear" w:color="auto" w:fill="auto"/>
             <w:tcMar>
               <w:top w:w="100" w:type="dxa"/>
@@ -6882,7 +6823,7 @@
         </w:tc>
         <w:tc>
           <w:tcPr>
-            <w:tcW w:w="2387" w:type="dxa"/>
+            <w:tcW w:w="2246" w:type="dxa"/>
             <w:shd w:val="clear" w:color="auto" w:fill="auto"/>
             <w:tcMar>
               <w:top w:w="100" w:type="dxa"/>
@@ -6916,7 +6857,7 @@
         </w:trPr>
         <w:tc>
           <w:tcPr>
-            <w:tcW w:w="2280" w:type="dxa"/>
+            <w:tcW w:w="2122" w:type="dxa"/>
             <w:shd w:val="clear" w:color="auto" w:fill="auto"/>
             <w:tcMar>
               <w:top w:w="100" w:type="dxa"/>
@@ -6963,7 +6904,7 @@
         </w:tc>
         <w:tc>
           <w:tcPr>
-            <w:tcW w:w="2115" w:type="dxa"/>
+            <w:tcW w:w="2273" w:type="dxa"/>
             <w:shd w:val="clear" w:color="auto" w:fill="auto"/>
             <w:tcMar>
               <w:top w:w="100" w:type="dxa"/>
@@ -7134,7 +7075,7 @@
         </w:tc>
         <w:tc>
           <w:tcPr>
-            <w:tcW w:w="2263" w:type="dxa"/>
+            <w:tcW w:w="2404" w:type="dxa"/>
             <w:shd w:val="clear" w:color="auto" w:fill="auto"/>
             <w:tcMar>
               <w:top w:w="100" w:type="dxa"/>
@@ -7195,7 +7136,7 @@
         </w:tc>
         <w:tc>
           <w:tcPr>
-            <w:tcW w:w="2387" w:type="dxa"/>
+            <w:tcW w:w="2246" w:type="dxa"/>
             <w:shd w:val="clear" w:color="auto" w:fill="auto"/>
             <w:tcMar>
               <w:top w:w="100" w:type="dxa"/>
@@ -7238,7 +7179,7 @@
           <w:lang w:val="en-US"/>
         </w:rPr>
       </w:pPr>
-      <w:bookmarkStart w:id="16" w:name="_Toc204691421"/>
+      <w:bookmarkStart w:id="18" w:name="_Toc204776934"/>
       <w:r>
         <w:rPr>
           <w:lang w:val="en-US"/>
@@ -7257,7 +7198,7 @@
         </w:rPr>
         <w:t>dditional properties</w:t>
       </w:r>
-      <w:bookmarkEnd w:id="16"/>
+      <w:bookmarkEnd w:id="18"/>
     </w:p>
     <w:p>
       <w:pPr>
@@ -7454,13 +7395,7 @@
         <w:rPr>
           <w:lang w:val="en-GB"/>
         </w:rPr>
-        <w:t xml:space="preserve"> </w:t>
-      </w:r>
-      <w:r>
-        <w:rPr>
-          <w:lang w:val="en-GB"/>
-        </w:rPr>
-        <w:t xml:space="preserve">to identify </w:t>
+        <w:t xml:space="preserve"> to identify </w:t>
       </w:r>
       <w:r>
         <w:rPr>
@@ -7768,7 +7703,7 @@
           <w:lang w:val="en-GB"/>
         </w:rPr>
       </w:pPr>
-      <w:bookmarkStart w:id="17" w:name="_Toc204691422"/>
+      <w:bookmarkStart w:id="19" w:name="_Toc204776935"/>
       <w:r>
         <w:rPr>
           <w:lang w:val="en-GB"/>
@@ -7776,7 +7711,7 @@
         <w:lastRenderedPageBreak/>
         <w:t>1.3.3 Additional changes</w:t>
       </w:r>
-      <w:bookmarkEnd w:id="17"/>
+      <w:bookmarkEnd w:id="19"/>
     </w:p>
     <w:p>
       <w:pPr>
@@ -7903,6 +7838,60 @@
           <w:lang w:val="en-GB"/>
         </w:rPr>
       </w:pPr>
+      <w:r>
+        <w:rPr>
+          <w:lang w:val="en-GB"/>
+        </w:rPr>
+        <w:t xml:space="preserve">The </w:t>
+      </w:r>
+      <w:hyperlink r:id="rId44" w:history="1">
+        <w:proofErr w:type="spellStart"/>
+        <w:r>
+          <w:rPr>
+            <w:rStyle w:val="Hyperlink"/>
+          </w:rPr>
+          <w:t>gnss</w:t>
+        </w:r>
+        <w:proofErr w:type="spellEnd"/>
+        <w:r>
+          <w:rPr>
+            <w:rStyle w:val="Hyperlink"/>
+          </w:rPr>
+          <w:t xml:space="preserve"> namespace</w:t>
+        </w:r>
+      </w:hyperlink>
+      <w:r>
+        <w:rPr>
+          <w:lang w:val="en-GB"/>
+        </w:rPr>
+        <w:t xml:space="preserve">, together with most of the internal identifiers (PIDs) used in the metadata are now registered </w:t>
+      </w:r>
+      <w:r>
+        <w:rPr>
+          <w:lang w:val="en-GB"/>
+        </w:rPr>
+        <w:t>Permanent Identifiers for the Web</w:t>
+      </w:r>
+      <w:r>
+        <w:rPr>
+          <w:lang w:val="en-GB"/>
+        </w:rPr>
+        <w:t xml:space="preserve"> (w3id)</w:t>
+      </w:r>
+      <w:r>
+        <w:rPr>
+          <w:lang w:val="en-GB"/>
+        </w:rPr>
+        <w:t>.</w:t>
+      </w:r>
+    </w:p>
+    <w:p>
+      <w:pPr>
+        <w:jc w:val="both"/>
+        <w:rPr>
+          <w:lang w:val="en-GB"/>
+        </w:rPr>
+      </w:pPr>
     </w:p>
     <w:p>
       <w:pPr>
@@ -7940,10 +7929,10 @@
                     <pic:cNvPicPr/>
                   </pic:nvPicPr>
                   <pic:blipFill>
-                    <a:blip r:embed="rId38">
+                    <a:blip r:embed="rId45">
                       <a:extLst>
                         <a:ext uri="{96DAC541-7B7A-43D3-8B79-37D633B846F1}">
-                          <asvg:svgBlip xmlns:asvg="http://schemas.microsoft.com/office/drawing/2016/SVG/main" r:embed="rId39"/>
+                          <asvg:svgBlip xmlns:asvg="http://schemas.microsoft.com/office/drawing/2016/SVG/main" r:embed="rId46"/>
                         </a:ext>
                       </a:extLst>
                     </a:blip>
@@ -7992,15 +7981,7 @@
           <w:sz w:val="18"/>
           <w:szCs w:val="18"/>
         </w:rPr>
-        <w:t xml:space="preserve">Figure 3: </w:t>
-      </w:r>
-      <w:r>
-        <w:rPr>
-          <w:color w:val="000000" w:themeColor="text1"/>
-          <w:sz w:val="18"/>
-          <w:szCs w:val="18"/>
-        </w:rPr>
-        <w:t>Simplified ULM class diagram providing a partial view of GNSS-DCAT-AP, which extends DCAT-AP 2.1.0 by adding new classes (in blue) and properties. For example, </w:t>
+        <w:t>Figure 3: Simplified ULM class diagram providing a partial view of GNSS-DCAT-AP, which extends DCAT-AP 2.1.0 by adding new classes (in blue) and properties. For example, </w:t>
       </w:r>
       <w:r>
         <w:rPr>
@@ -8238,12 +8219,13 @@
           <w:lang w:val="en-GB"/>
         </w:rPr>
       </w:pPr>
-      <w:bookmarkStart w:id="18" w:name="_Toc204691423"/>
+      <w:bookmarkStart w:id="20" w:name="_1.4_Class_Diagram"/>
+      <w:bookmarkStart w:id="21" w:name="_Toc204776936"/>
+      <w:bookmarkEnd w:id="20"/>
       <w:r>
         <w:rPr>
           <w:lang w:val="en-GB"/>
         </w:rPr>
-        <w:lastRenderedPageBreak/>
         <w:t>1.</w:t>
       </w:r>
       <w:r>
@@ -8258,7 +8240,7 @@
         </w:rPr>
         <w:t xml:space="preserve"> Class Diagram</w:t>
       </w:r>
-      <w:bookmarkEnd w:id="18"/>
+      <w:bookmarkEnd w:id="21"/>
     </w:p>
     <w:p>
       <w:pPr>
@@ -8298,8 +8280,8 @@
           <w:lang w:val="en-GB"/>
         </w:rPr>
         <w:drawing>
-          <wp:inline distT="0" distB="0" distL="0" distR="0" wp14:anchorId="79BB8B89" wp14:editId="21153520">
-            <wp:extent cx="5670331" cy="5634685"/>
+          <wp:inline distT="0" distB="0" distL="0" distR="0" wp14:anchorId="79BB8B89" wp14:editId="492D25C0">
+            <wp:extent cx="5825959" cy="6363826"/>
             <wp:effectExtent l="0" t="0" r="0" b="0"/>
             <wp:docPr id="12968703" name="Picture 1"/>
             <wp:cNvGraphicFramePr>
@@ -8313,10 +8295,10 @@
                     <pic:cNvPicPr/>
                   </pic:nvPicPr>
                   <pic:blipFill>
-                    <a:blip r:embed="rId40">
+                    <a:blip r:embed="rId47">
                       <a:extLst>
                         <a:ext uri="{96DAC541-7B7A-43D3-8B79-37D633B846F1}">
-                          <asvg:svgBlip xmlns:asvg="http://schemas.microsoft.com/office/drawing/2016/SVG/main" r:embed="rId41"/>
+                          <asvg:svgBlip xmlns:asvg="http://schemas.microsoft.com/office/drawing/2016/SVG/main" r:embed="rId48"/>
                         </a:ext>
                       </a:extLst>
                     </a:blip>
@@ -8327,7 +8309,7 @@
                   <pic:spPr>
                     <a:xfrm>
                       <a:off x="0" y="0"/>
-                      <a:ext cx="5670331" cy="5634685"/>
+                      <a:ext cx="5825959" cy="6363826"/>
                     </a:xfrm>
                     <a:prstGeom prst="rect">
                       <a:avLst/>
@@ -8361,7 +8343,7 @@
           <w:lang w:val="en-GB"/>
         </w:rPr>
       </w:pPr>
-      <w:bookmarkStart w:id="19" w:name="_Toc204691424"/>
+      <w:bookmarkStart w:id="22" w:name="_Toc204776937"/>
       <w:r>
         <w:rPr>
           <w:lang w:val="en-GB"/>
@@ -8369,7 +8351,7 @@
         <w:lastRenderedPageBreak/>
         <w:t>2 Classes</w:t>
       </w:r>
-      <w:bookmarkEnd w:id="19"/>
+      <w:bookmarkEnd w:id="22"/>
     </w:p>
     <w:p>
       <w:pPr>
@@ -8378,14 +8360,14 @@
           <w:lang w:val="en-GB"/>
         </w:rPr>
       </w:pPr>
-      <w:bookmarkStart w:id="20" w:name="_Toc204691425"/>
+      <w:bookmarkStart w:id="23" w:name="_Toc204776938"/>
       <w:r>
         <w:rPr>
           <w:lang w:val="en-GB"/>
         </w:rPr>
         <w:t>2.1 Mandatory classes</w:t>
       </w:r>
-      <w:bookmarkEnd w:id="20"/>
+      <w:bookmarkEnd w:id="23"/>
     </w:p>
     <w:p>
       <w:pPr>
@@ -8394,14 +8376,14 @@
           <w:lang w:val="en-GB"/>
         </w:rPr>
       </w:pPr>
-      <w:bookmarkStart w:id="21" w:name="_Toc204691426"/>
+      <w:bookmarkStart w:id="24" w:name="_Toc204776939"/>
       <w:r>
         <w:rPr>
           <w:lang w:val="en-GB"/>
         </w:rPr>
         <w:t>2.1.1 DCAT-AP mandatory classes</w:t>
       </w:r>
-      <w:bookmarkEnd w:id="21"/>
+      <w:bookmarkEnd w:id="24"/>
     </w:p>
     <w:tbl>
       <w:tblPr>
@@ -9188,14 +9170,14 @@
           <w:lang w:val="en-GB"/>
         </w:rPr>
       </w:pPr>
-      <w:bookmarkStart w:id="22" w:name="_Toc204691427"/>
+      <w:bookmarkStart w:id="25" w:name="_Toc204776940"/>
       <w:r>
         <w:rPr>
           <w:lang w:val="en-GB"/>
         </w:rPr>
         <w:t>2.2 Recommended classes</w:t>
       </w:r>
-      <w:bookmarkEnd w:id="22"/>
+      <w:bookmarkEnd w:id="25"/>
     </w:p>
     <w:p>
       <w:pPr>
@@ -9204,14 +9186,14 @@
           <w:lang w:val="en-GB"/>
         </w:rPr>
       </w:pPr>
-      <w:bookmarkStart w:id="23" w:name="_Toc204691428"/>
+      <w:bookmarkStart w:id="26" w:name="_Toc204776941"/>
       <w:r>
         <w:rPr>
           <w:lang w:val="en-GB"/>
         </w:rPr>
         <w:t>2.2.1 DCAT-AP recommended classes</w:t>
       </w:r>
-      <w:bookmarkEnd w:id="23"/>
+      <w:bookmarkEnd w:id="26"/>
     </w:p>
     <w:tbl>
       <w:tblPr>
@@ -10096,14 +10078,14 @@
           <w:lang w:val="en-GB"/>
         </w:rPr>
       </w:pPr>
-      <w:bookmarkStart w:id="24" w:name="_Toc204691429"/>
+      <w:bookmarkStart w:id="27" w:name="_Toc204776942"/>
       <w:r>
         <w:rPr>
           <w:lang w:val="en-GB"/>
         </w:rPr>
         <w:t>2.2.2 GNSS-DCAT-AP recommended classes</w:t>
       </w:r>
-      <w:bookmarkEnd w:id="24"/>
+      <w:bookmarkEnd w:id="27"/>
     </w:p>
     <w:tbl>
       <w:tblPr>
@@ -11160,14 +11142,14 @@
           <w:lang w:val="en-GB"/>
         </w:rPr>
       </w:pPr>
-      <w:bookmarkStart w:id="25" w:name="_Toc204691430"/>
+      <w:bookmarkStart w:id="28" w:name="_Toc204776943"/>
       <w:r>
         <w:rPr>
           <w:lang w:val="en-GB"/>
         </w:rPr>
         <w:t>2.3 Optional classes</w:t>
       </w:r>
-      <w:bookmarkEnd w:id="25"/>
+      <w:bookmarkEnd w:id="28"/>
     </w:p>
     <w:p>
       <w:pPr>
@@ -11176,14 +11158,14 @@
           <w:lang w:val="en-GB"/>
         </w:rPr>
       </w:pPr>
-      <w:bookmarkStart w:id="26" w:name="_Toc204691431"/>
+      <w:bookmarkStart w:id="29" w:name="_Toc204776944"/>
       <w:r>
         <w:rPr>
           <w:lang w:val="en-GB"/>
         </w:rPr>
         <w:t>2.3.1 GNSS-DCAT-AP optional classes</w:t>
       </w:r>
-      <w:bookmarkEnd w:id="26"/>
+      <w:bookmarkEnd w:id="29"/>
     </w:p>
     <w:tbl>
       <w:tblPr>
@@ -11872,6 +11854,150 @@
           </w:p>
         </w:tc>
       </w:tr>
+      <w:tr>
+        <w:trPr>
+          <w:jc w:val="center"/>
+        </w:trPr>
+        <w:tc>
+          <w:tcPr>
+            <w:tcW w:w="2280" w:type="dxa"/>
+            <w:shd w:val="clear" w:color="auto" w:fill="auto"/>
+            <w:tcMar>
+              <w:top w:w="100" w:type="dxa"/>
+              <w:left w:w="100" w:type="dxa"/>
+              <w:bottom w:w="100" w:type="dxa"/>
+              <w:right w:w="100" w:type="dxa"/>
+            </w:tcMar>
+          </w:tcPr>
+          <w:p>
+            <w:pPr>
+              <w:rPr>
+                <w:sz w:val="16"/>
+                <w:szCs w:val="16"/>
+                <w:lang w:val="en-GB"/>
+              </w:rPr>
+            </w:pPr>
+            <w:r>
+              <w:rPr>
+                <w:sz w:val="16"/>
+                <w:szCs w:val="16"/>
+                <w:lang w:val="en-GB"/>
+              </w:rPr>
+              <w:t>D</w:t>
+            </w:r>
+            <w:r>
+              <w:rPr>
+                <w:sz w:val="16"/>
+                <w:szCs w:val="16"/>
+                <w:lang w:val="en-GB"/>
+              </w:rPr>
+              <w:t>ata series</w:t>
+            </w:r>
+          </w:p>
+        </w:tc>
+        <w:tc>
+          <w:tcPr>
+            <w:tcW w:w="2055" w:type="dxa"/>
+            <w:shd w:val="clear" w:color="auto" w:fill="auto"/>
+            <w:tcMar>
+              <w:top w:w="100" w:type="dxa"/>
+              <w:left w:w="100" w:type="dxa"/>
+              <w:bottom w:w="100" w:type="dxa"/>
+              <w:right w:w="100" w:type="dxa"/>
+            </w:tcMar>
+          </w:tcPr>
+          <w:p>
+            <w:hyperlink w:anchor="_Data_series">
+              <w:proofErr w:type="spellStart"/>
+              <w:r>
+                <w:rPr>
+                  <w:color w:val="1155CC"/>
+                  <w:sz w:val="16"/>
+                  <w:szCs w:val="16"/>
+                  <w:u w:val="single"/>
+                  <w:lang w:val="en-GB"/>
+                </w:rPr>
+                <w:t>dcat:DataSeries</w:t>
+              </w:r>
+              <w:proofErr w:type="spellEnd"/>
+            </w:hyperlink>
+          </w:p>
+        </w:tc>
+        <w:tc>
+          <w:tcPr>
+            <w:tcW w:w="1770" w:type="dxa"/>
+            <w:shd w:val="clear" w:color="auto" w:fill="auto"/>
+            <w:tcMar>
+              <w:top w:w="100" w:type="dxa"/>
+              <w:left w:w="100" w:type="dxa"/>
+              <w:bottom w:w="100" w:type="dxa"/>
+              <w:right w:w="100" w:type="dxa"/>
+            </w:tcMar>
+          </w:tcPr>
+          <w:p>
+            <w:pPr>
+              <w:rPr>
+                <w:sz w:val="16"/>
+                <w:szCs w:val="16"/>
+                <w:lang w:val="en-GB"/>
+              </w:rPr>
+            </w:pPr>
+            <w:r>
+              <w:rPr>
+                <w:sz w:val="16"/>
+                <w:szCs w:val="16"/>
+                <w:lang w:val="en-GB"/>
+              </w:rPr>
+              <w:t>Optional</w:t>
+            </w:r>
+          </w:p>
+        </w:tc>
+        <w:tc>
+          <w:tcPr>
+            <w:tcW w:w="2940" w:type="dxa"/>
+            <w:shd w:val="clear" w:color="auto" w:fill="auto"/>
+            <w:tcMar>
+              <w:top w:w="100" w:type="dxa"/>
+              <w:left w:w="100" w:type="dxa"/>
+              <w:bottom w:w="100" w:type="dxa"/>
+              <w:right w:w="100" w:type="dxa"/>
+            </w:tcMar>
+          </w:tcPr>
+          <w:p>
+            <w:pPr>
+              <w:rPr>
+                <w:sz w:val="16"/>
+                <w:szCs w:val="16"/>
+                <w:lang w:val="en-GB"/>
+              </w:rPr>
+            </w:pPr>
+            <w:r>
+              <w:rPr>
+                <w:sz w:val="16"/>
+                <w:szCs w:val="16"/>
+                <w:lang w:val="en-GB"/>
+              </w:rPr>
+              <w:t xml:space="preserve">A collection of </w:t>
+            </w:r>
+            <w:r>
+              <w:rPr>
+                <w:sz w:val="16"/>
+                <w:szCs w:val="16"/>
+                <w:lang w:val="en-GB"/>
+              </w:rPr>
+              <w:t>D</w:t>
+            </w:r>
+            <w:r>
+              <w:rPr>
+                <w:sz w:val="16"/>
+                <w:szCs w:val="16"/>
+                <w:lang w:val="en-GB"/>
+              </w:rPr>
+              <w:t>atasets that are published separately, but share some characteristics.</w:t>
+            </w:r>
+          </w:p>
+        </w:tc>
+      </w:tr>
     </w:tbl>
     <w:p>
       <w:pPr>
@@ -11894,7 +12020,7 @@
           <w:lang w:val="en-GB"/>
         </w:rPr>
       </w:pPr>
-      <w:bookmarkStart w:id="27" w:name="_Toc204691432"/>
+      <w:bookmarkStart w:id="30" w:name="_Toc204776945"/>
       <w:r>
         <w:rPr>
           <w:lang w:val="en-GB"/>
@@ -11902,7 +12028,7 @@
         <w:lastRenderedPageBreak/>
         <w:t>3 Properties per class</w:t>
       </w:r>
-      <w:bookmarkEnd w:id="27"/>
+      <w:bookmarkEnd w:id="30"/>
     </w:p>
     <w:p>
       <w:pPr>
@@ -11941,16 +12067,16 @@
           <w:lang w:val="en-GB"/>
         </w:rPr>
       </w:pPr>
-      <w:bookmarkStart w:id="28" w:name="_7m532m9moxfp" w:colFirst="0" w:colLast="0"/>
-      <w:bookmarkStart w:id="29" w:name="_Toc204691433"/>
-      <w:bookmarkEnd w:id="28"/>
+      <w:bookmarkStart w:id="31" w:name="_7m532m9moxfp" w:colFirst="0" w:colLast="0"/>
+      <w:bookmarkStart w:id="32" w:name="_Toc204776946"/>
+      <w:bookmarkEnd w:id="31"/>
       <w:r>
         <w:rPr>
           <w:lang w:val="en-GB"/>
         </w:rPr>
         <w:t>3.1 Mandatory classes</w:t>
       </w:r>
-      <w:bookmarkEnd w:id="29"/>
+      <w:bookmarkEnd w:id="32"/>
     </w:p>
     <w:p>
       <w:pPr>
@@ -11959,14 +12085,14 @@
           <w:lang w:val="en-GB"/>
         </w:rPr>
       </w:pPr>
-      <w:bookmarkStart w:id="30" w:name="_Toc204691434"/>
+      <w:bookmarkStart w:id="33" w:name="_Toc204776947"/>
       <w:r>
         <w:rPr>
           <w:lang w:val="en-GB"/>
         </w:rPr>
         <w:t>3.1.1 DCAT-AP mandatory classes</w:t>
       </w:r>
-      <w:bookmarkEnd w:id="30"/>
+      <w:bookmarkEnd w:id="33"/>
     </w:p>
     <w:p>
       <w:pPr>
@@ -11975,8 +12101,8 @@
           <w:lang w:val="en-GB"/>
         </w:rPr>
       </w:pPr>
-      <w:bookmarkStart w:id="31" w:name="_Agent"/>
-      <w:bookmarkEnd w:id="31"/>
+      <w:bookmarkStart w:id="34" w:name="_Agent"/>
+      <w:bookmarkEnd w:id="34"/>
       <w:r>
         <w:rPr>
           <w:lang w:val="en-GB"/>
@@ -12627,8 +12753,8 @@
           <w:lang w:val="en-GB"/>
         </w:rPr>
       </w:pPr>
-      <w:bookmarkStart w:id="32" w:name="_Catalogue"/>
-      <w:bookmarkEnd w:id="32"/>
+      <w:bookmarkStart w:id="35" w:name="_Catalogue"/>
+      <w:bookmarkEnd w:id="35"/>
       <w:r>
         <w:rPr>
           <w:lang w:val="en-GB"/>
@@ -16719,31 +16845,7 @@
                 <w:szCs w:val="16"/>
                 <w:lang w:val="en-GB"/>
               </w:rPr>
-              <w:t>Catalogue</w:t>
-            </w:r>
-            <w:r>
-              <w:rPr>
-                <w:sz w:val="16"/>
-                <w:szCs w:val="16"/>
-                <w:lang w:val="en-GB"/>
-              </w:rPr>
-              <w:t xml:space="preserve"> e.g. information on the version of the metadata schema and the API used to output the </w:t>
-            </w:r>
-            <w:r>
-              <w:rPr>
-                <w:sz w:val="16"/>
-                <w:szCs w:val="16"/>
-                <w:lang w:val="en-GB"/>
-              </w:rPr>
-              <w:t>Catalogue</w:t>
-            </w:r>
-            <w:r>
-              <w:rPr>
-                <w:sz w:val="16"/>
-                <w:szCs w:val="16"/>
-                <w:lang w:val="en-GB"/>
-              </w:rPr>
-              <w:t xml:space="preserve"> metadata</w:t>
+              <w:t>Catalogue e.g. information on the version of the metadata schema and the API used to output the Catalogue metadata</w:t>
             </w:r>
           </w:p>
         </w:tc>
@@ -16756,8 +16858,8 @@
           <w:lang w:val="en-GB"/>
         </w:rPr>
       </w:pPr>
-      <w:bookmarkStart w:id="33" w:name="_Dataset"/>
-      <w:bookmarkEnd w:id="33"/>
+      <w:bookmarkStart w:id="36" w:name="_Dataset"/>
+      <w:bookmarkEnd w:id="36"/>
       <w:r>
         <w:rPr>
           <w:lang w:val="en-GB"/>
@@ -20857,8 +20959,8 @@
           <w:lang w:val="en-GB"/>
         </w:rPr>
       </w:pPr>
-      <w:bookmarkStart w:id="34" w:name="_Literal"/>
-      <w:bookmarkEnd w:id="34"/>
+      <w:bookmarkStart w:id="37" w:name="_Literal"/>
+      <w:bookmarkEnd w:id="37"/>
       <w:r>
         <w:rPr>
           <w:lang w:val="en-GB"/>
@@ -21504,7 +21606,7 @@
           <w:lang w:val="en-GB"/>
         </w:rPr>
       </w:pPr>
-      <w:bookmarkStart w:id="35" w:name="_Toc204691435"/>
+      <w:bookmarkStart w:id="38" w:name="_Toc204776948"/>
       <w:r>
         <w:rPr>
           <w:sz w:val="30"/>
@@ -21513,7 +21615,7 @@
         </w:rPr>
         <w:t>3.2 Recommended classes</w:t>
       </w:r>
-      <w:bookmarkEnd w:id="35"/>
+      <w:bookmarkEnd w:id="38"/>
     </w:p>
     <w:p>
       <w:pPr>
@@ -21522,14 +21624,14 @@
           <w:lang w:val="en-GB"/>
         </w:rPr>
       </w:pPr>
-      <w:bookmarkStart w:id="36" w:name="_Toc204691436"/>
+      <w:bookmarkStart w:id="39" w:name="_Toc204776949"/>
       <w:r>
         <w:rPr>
           <w:lang w:val="en-GB"/>
         </w:rPr>
         <w:t>3.2.1 DCAT-AP recommended classes</w:t>
       </w:r>
-      <w:bookmarkEnd w:id="36"/>
+      <w:bookmarkEnd w:id="39"/>
     </w:p>
     <w:p>
       <w:pPr>
@@ -21538,8 +21640,8 @@
           <w:lang w:val="en-GB"/>
         </w:rPr>
       </w:pPr>
-      <w:bookmarkStart w:id="37" w:name="_Category"/>
-      <w:bookmarkEnd w:id="37"/>
+      <w:bookmarkStart w:id="40" w:name="_Category"/>
+      <w:bookmarkEnd w:id="40"/>
       <w:r>
         <w:rPr>
           <w:lang w:val="en-GB"/>
@@ -21969,8 +22071,8 @@
           <w:lang w:val="en-GB"/>
         </w:rPr>
       </w:pPr>
-      <w:bookmarkStart w:id="38" w:name="_Category_scheme"/>
-      <w:bookmarkEnd w:id="38"/>
+      <w:bookmarkStart w:id="41" w:name="_Category_scheme"/>
+      <w:bookmarkEnd w:id="41"/>
       <w:r>
         <w:rPr>
           <w:lang w:val="en-GB"/>
@@ -22391,10 +22493,10 @@
           <w:lang w:val="en-GB"/>
         </w:rPr>
       </w:pPr>
-      <w:bookmarkStart w:id="39" w:name="_46f2bsmqrrrb" w:colFirst="0" w:colLast="0"/>
-      <w:bookmarkStart w:id="40" w:name="_Data_service"/>
-      <w:bookmarkEnd w:id="39"/>
-      <w:bookmarkEnd w:id="40"/>
+      <w:bookmarkStart w:id="42" w:name="_46f2bsmqrrrb" w:colFirst="0" w:colLast="0"/>
+      <w:bookmarkStart w:id="43" w:name="_Data_service"/>
+      <w:bookmarkEnd w:id="42"/>
+      <w:bookmarkEnd w:id="43"/>
       <w:r>
         <w:rPr>
           <w:lang w:val="en-GB"/>
@@ -24442,10 +24544,10 @@
           <w:lang w:val="en-GB"/>
         </w:rPr>
       </w:pPr>
-      <w:bookmarkStart w:id="41" w:name="_7bya934sad3s" w:colFirst="0" w:colLast="0"/>
-      <w:bookmarkStart w:id="42" w:name="_Distribution"/>
-      <w:bookmarkEnd w:id="41"/>
-      <w:bookmarkEnd w:id="42"/>
+      <w:bookmarkStart w:id="44" w:name="_7bya934sad3s" w:colFirst="0" w:colLast="0"/>
+      <w:bookmarkStart w:id="45" w:name="_Distribution"/>
+      <w:bookmarkEnd w:id="44"/>
+      <w:bookmarkEnd w:id="45"/>
       <w:r>
         <w:rPr>
           <w:lang w:val="en-GB"/>
@@ -27222,7 +27324,7 @@
               </w:rPr>
               <w:t xml:space="preserve">Media type of the Distribution as defined by </w:t>
             </w:r>
-            <w:hyperlink r:id="rId42" w:history="1">
+            <w:hyperlink r:id="rId49" w:history="1">
               <w:r>
                 <w:rPr>
                   <w:rStyle w:val="Hyperlink"/>
@@ -28742,31 +28844,7 @@
                 <w:szCs w:val="16"/>
                 <w:lang w:val="en-GB"/>
               </w:rPr>
-              <w:t>istribution</w:t>
-            </w:r>
-            <w:r>
-              <w:rPr>
-                <w:sz w:val="16"/>
-                <w:szCs w:val="16"/>
-                <w:lang w:val="en-GB"/>
-              </w:rPr>
-              <w:t xml:space="preserve"> e.g. information on the version of the metadata schema and the API used to output the D</w:t>
-            </w:r>
-            <w:r>
-              <w:rPr>
-                <w:sz w:val="16"/>
-                <w:szCs w:val="16"/>
-                <w:lang w:val="en-GB"/>
-              </w:rPr>
-              <w:t xml:space="preserve">istribution </w:t>
-            </w:r>
-            <w:r>
-              <w:rPr>
-                <w:sz w:val="16"/>
-                <w:szCs w:val="16"/>
-                <w:lang w:val="en-GB"/>
-              </w:rPr>
-              <w:t>metadata</w:t>
+              <w:t>istribution e.g. information on the version of the metadata schema and the API used to output the Distribution metadata</w:t>
             </w:r>
           </w:p>
         </w:tc>
@@ -28779,8 +28857,8 @@
           <w:lang w:val="en-GB"/>
         </w:rPr>
       </w:pPr>
-      <w:bookmarkStart w:id="43" w:name="_License_document"/>
-      <w:bookmarkEnd w:id="43"/>
+      <w:bookmarkStart w:id="46" w:name="_License_document"/>
+      <w:bookmarkEnd w:id="46"/>
       <w:r>
         <w:rPr>
           <w:lang w:val="en-GB"/>
@@ -29204,14 +29282,14 @@
           <w:lang w:val="en-GB"/>
         </w:rPr>
       </w:pPr>
-      <w:bookmarkStart w:id="44" w:name="_Toc204691437"/>
+      <w:bookmarkStart w:id="47" w:name="_Toc204776950"/>
       <w:r>
         <w:rPr>
           <w:lang w:val="en-GB"/>
         </w:rPr>
         <w:t>3.2.2 GNSS-DCAT-AP recommended classes</w:t>
       </w:r>
-      <w:bookmarkEnd w:id="44"/>
+      <w:bookmarkEnd w:id="47"/>
     </w:p>
     <w:p>
       <w:pPr>
@@ -29220,8 +29298,8 @@
           <w:lang w:val="en-GB"/>
         </w:rPr>
       </w:pPr>
-      <w:bookmarkStart w:id="45" w:name="_GNSS_station_antenna"/>
-      <w:bookmarkEnd w:id="45"/>
+      <w:bookmarkStart w:id="48" w:name="_GNSS_station_antenna"/>
+      <w:bookmarkEnd w:id="48"/>
       <w:r>
         <w:rPr>
           <w:lang w:val="en-GB"/>
@@ -30416,8 +30494,8 @@
           <w:lang w:val="en-GB"/>
         </w:rPr>
       </w:pPr>
-      <w:bookmarkStart w:id="46" w:name="_GNSS_observation_data"/>
-      <w:bookmarkEnd w:id="46"/>
+      <w:bookmarkStart w:id="49" w:name="_GNSS_observation_data"/>
+      <w:bookmarkEnd w:id="49"/>
       <w:r>
         <w:rPr>
           <w:lang w:val="en-GB"/>
@@ -31747,8 +31825,8 @@
           <w:lang w:val="en-GB"/>
         </w:rPr>
       </w:pPr>
-      <w:bookmarkStart w:id="47" w:name="_GNSS_observation_data_1"/>
-      <w:bookmarkEnd w:id="47"/>
+      <w:bookmarkStart w:id="50" w:name="_GNSS_observation_data_1"/>
+      <w:bookmarkEnd w:id="50"/>
       <w:r>
         <w:rPr>
           <w:lang w:val="en-GB"/>
@@ -34531,8 +34609,8 @@
           <w:lang w:val="en-GB"/>
         </w:rPr>
       </w:pPr>
-      <w:bookmarkStart w:id="48" w:name="_GNSS_observation_data_2"/>
-      <w:bookmarkEnd w:id="48"/>
+      <w:bookmarkStart w:id="51" w:name="_GNSS_observation_data_2"/>
+      <w:bookmarkEnd w:id="51"/>
       <w:r>
         <w:rPr>
           <w:lang w:val="en-GB"/>
@@ -35521,8 +35599,8 @@
           <w:lang w:val="en-GB"/>
         </w:rPr>
       </w:pPr>
-      <w:bookmarkStart w:id="49" w:name="_GNSS_station_receiver"/>
-      <w:bookmarkEnd w:id="49"/>
+      <w:bookmarkStart w:id="52" w:name="_GNSS_station_receiver"/>
+      <w:bookmarkEnd w:id="52"/>
       <w:r>
         <w:rPr>
           <w:lang w:val="en-GB"/>
@@ -36318,8 +36396,8 @@
           <w:lang w:val="en-GB"/>
         </w:rPr>
       </w:pPr>
-      <w:bookmarkStart w:id="50" w:name="_GNSS_station"/>
-      <w:bookmarkEnd w:id="50"/>
+      <w:bookmarkStart w:id="53" w:name="_GNSS_station"/>
+      <w:bookmarkEnd w:id="53"/>
       <w:r>
         <w:rPr>
           <w:lang w:val="en-GB"/>
@@ -37834,9 +37912,9 @@
           <w:lang w:val="en-GB"/>
         </w:rPr>
       </w:pPr>
-      <w:bookmarkStart w:id="51" w:name="_3.3_Optional_classes"/>
-      <w:bookmarkStart w:id="52" w:name="_Toc204691438"/>
-      <w:bookmarkEnd w:id="51"/>
+      <w:bookmarkStart w:id="54" w:name="_3.3_Optional_classes"/>
+      <w:bookmarkStart w:id="55" w:name="_Toc204776951"/>
+      <w:bookmarkEnd w:id="54"/>
       <w:r>
         <w:rPr>
           <w:sz w:val="30"/>
@@ -37845,7 +37923,7 @@
         </w:rPr>
         <w:t>3.3 Optional classes</w:t>
       </w:r>
-      <w:bookmarkEnd w:id="52"/>
+      <w:bookmarkEnd w:id="55"/>
     </w:p>
     <w:p>
       <w:pPr>
@@ -37854,14 +37932,14 @@
           <w:lang w:val="en-GB"/>
         </w:rPr>
       </w:pPr>
-      <w:bookmarkStart w:id="53" w:name="_Toc204691439"/>
+      <w:bookmarkStart w:id="56" w:name="_Toc204776952"/>
       <w:r>
         <w:rPr>
           <w:lang w:val="en-GB"/>
         </w:rPr>
         <w:t>3.3.1 GNSS-DCAT-AP optional classes</w:t>
       </w:r>
-      <w:bookmarkEnd w:id="53"/>
+      <w:bookmarkEnd w:id="56"/>
     </w:p>
     <w:p>
       <w:pPr>
@@ -37870,8 +37948,8 @@
           <w:lang w:val="en-GB"/>
         </w:rPr>
       </w:pPr>
-      <w:bookmarkStart w:id="54" w:name="_GNSS_station_antenna_1"/>
-      <w:bookmarkEnd w:id="54"/>
+      <w:bookmarkStart w:id="57" w:name="_GNSS_station_antenna_1"/>
+      <w:bookmarkEnd w:id="57"/>
       <w:r>
         <w:rPr>
           <w:lang w:val="en-GB"/>
@@ -40460,8 +40538,8 @@
           <w:lang w:val="en-GB"/>
         </w:rPr>
       </w:pPr>
-      <w:bookmarkStart w:id="55" w:name="_GNSS_station_monument"/>
-      <w:bookmarkEnd w:id="55"/>
+      <w:bookmarkStart w:id="58" w:name="_GNSS_station_monument"/>
+      <w:bookmarkEnd w:id="58"/>
       <w:r>
         <w:rPr>
           <w:lang w:val="en-GB"/>
@@ -43406,8 +43484,8 @@
           <w:lang w:val="en-GB"/>
         </w:rPr>
       </w:pPr>
-      <w:bookmarkStart w:id="56" w:name="_GNSS_station_receiver_1"/>
-      <w:bookmarkEnd w:id="56"/>
+      <w:bookmarkStart w:id="59" w:name="_GNSS_station_receiver_1"/>
+      <w:bookmarkEnd w:id="59"/>
       <w:r>
         <w:rPr>
           <w:lang w:val="en-GB"/>
@@ -44912,18 +44990,2242 @@
     </w:tbl>
     <w:p>
       <w:pPr>
+        <w:pStyle w:val="Heading5"/>
+        <w:rPr>
+          <w:lang w:val="en-GB"/>
+        </w:rPr>
+      </w:pPr>
+      <w:bookmarkStart w:id="60" w:name="_4_Quick_reference"/>
+      <w:bookmarkStart w:id="61" w:name="_Data_series"/>
+      <w:bookmarkEnd w:id="60"/>
+      <w:bookmarkEnd w:id="61"/>
+      <w:r>
+        <w:rPr>
+          <w:lang w:val="en-GB"/>
+        </w:rPr>
+        <w:t>Data se</w:t>
+      </w:r>
+      <w:r>
+        <w:rPr>
+          <w:lang w:val="en-GB"/>
+        </w:rPr>
+        <w:t>ries</w:t>
+      </w:r>
+    </w:p>
+    <w:p>
+      <w:pPr>
+        <w:rPr>
+          <w:b/>
+          <w:szCs w:val="20"/>
+          <w:lang w:val="en-GB"/>
+        </w:rPr>
+      </w:pPr>
+      <w:proofErr w:type="spellStart"/>
+      <w:r>
+        <w:rPr>
+          <w:b/>
+          <w:szCs w:val="20"/>
+          <w:lang w:val="en-GB"/>
+        </w:rPr>
+        <w:t>dcat:DataSe</w:t>
+      </w:r>
+      <w:r>
+        <w:rPr>
+          <w:b/>
+          <w:szCs w:val="20"/>
+          <w:lang w:val="en-GB"/>
+        </w:rPr>
+        <w:t>ries</w:t>
+      </w:r>
+      <w:proofErr w:type="spellEnd"/>
+    </w:p>
+    <w:tbl>
+      <w:tblPr>
+        <w:tblStyle w:val="13"/>
+        <w:tblW w:w="9030" w:type="dxa"/>
+        <w:jc w:val="center"/>
+        <w:tblBorders>
+          <w:top w:val="single" w:sz="4" w:space="0" w:color="999999"/>
+          <w:left w:val="single" w:sz="4" w:space="0" w:color="999999"/>
+          <w:bottom w:val="single" w:sz="4" w:space="0" w:color="999999"/>
+          <w:right w:val="single" w:sz="4" w:space="0" w:color="999999"/>
+          <w:insideH w:val="single" w:sz="4" w:space="0" w:color="999999"/>
+          <w:insideV w:val="single" w:sz="4" w:space="0" w:color="999999"/>
+        </w:tblBorders>
+        <w:tblLayout w:type="fixed"/>
+        <w:tblLook w:val="0600" w:firstRow="0" w:lastRow="0" w:firstColumn="0" w:lastColumn="0" w:noHBand="1" w:noVBand="1"/>
+      </w:tblPr>
+      <w:tblGrid>
+        <w:gridCol w:w="1620"/>
+        <w:gridCol w:w="2065"/>
+        <w:gridCol w:w="1535"/>
+        <w:gridCol w:w="1740"/>
+        <w:gridCol w:w="2070"/>
+      </w:tblGrid>
+      <w:tr>
+        <w:trPr>
+          <w:jc w:val="center"/>
+        </w:trPr>
+        <w:tc>
+          <w:tcPr>
+            <w:tcW w:w="1620" w:type="dxa"/>
+            <w:shd w:val="clear" w:color="auto" w:fill="678BC7"/>
+            <w:tcMar>
+              <w:top w:w="100" w:type="dxa"/>
+              <w:left w:w="100" w:type="dxa"/>
+              <w:bottom w:w="100" w:type="dxa"/>
+              <w:right w:w="100" w:type="dxa"/>
+            </w:tcMar>
+          </w:tcPr>
+          <w:p>
+            <w:pPr>
+              <w:widowControl w:val="0"/>
+              <w:spacing w:line="240" w:lineRule="auto"/>
+              <w:rPr>
+                <w:b/>
+                <w:color w:val="FFFFFF"/>
+                <w:szCs w:val="20"/>
+                <w:lang w:val="en-GB"/>
+              </w:rPr>
+            </w:pPr>
+            <w:r>
+              <w:rPr>
+                <w:b/>
+                <w:color w:val="FFFFFF"/>
+                <w:szCs w:val="20"/>
+                <w:lang w:val="en-GB"/>
+              </w:rPr>
+              <w:t>Property</w:t>
+            </w:r>
+          </w:p>
+        </w:tc>
+        <w:tc>
+          <w:tcPr>
+            <w:tcW w:w="2065" w:type="dxa"/>
+            <w:shd w:val="clear" w:color="auto" w:fill="678BC7"/>
+            <w:tcMar>
+              <w:top w:w="100" w:type="dxa"/>
+              <w:left w:w="100" w:type="dxa"/>
+              <w:bottom w:w="100" w:type="dxa"/>
+              <w:right w:w="100" w:type="dxa"/>
+            </w:tcMar>
+          </w:tcPr>
+          <w:p>
+            <w:pPr>
+              <w:widowControl w:val="0"/>
+              <w:spacing w:line="240" w:lineRule="auto"/>
+              <w:rPr>
+                <w:b/>
+                <w:color w:val="FFFFFF"/>
+                <w:szCs w:val="20"/>
+                <w:lang w:val="en-GB"/>
+              </w:rPr>
+            </w:pPr>
+            <w:r>
+              <w:rPr>
+                <w:b/>
+                <w:color w:val="FFFFFF"/>
+                <w:szCs w:val="20"/>
+                <w:lang w:val="en-GB"/>
+              </w:rPr>
+              <w:t>URI</w:t>
+            </w:r>
+          </w:p>
+        </w:tc>
+        <w:tc>
+          <w:tcPr>
+            <w:tcW w:w="1535" w:type="dxa"/>
+            <w:shd w:val="clear" w:color="auto" w:fill="678BC7"/>
+            <w:tcMar>
+              <w:top w:w="100" w:type="dxa"/>
+              <w:left w:w="100" w:type="dxa"/>
+              <w:bottom w:w="100" w:type="dxa"/>
+              <w:right w:w="100" w:type="dxa"/>
+            </w:tcMar>
+          </w:tcPr>
+          <w:p>
+            <w:pPr>
+              <w:widowControl w:val="0"/>
+              <w:spacing w:line="240" w:lineRule="auto"/>
+              <w:rPr>
+                <w:b/>
+                <w:color w:val="FFFFFF"/>
+                <w:szCs w:val="20"/>
+                <w:lang w:val="en-GB"/>
+              </w:rPr>
+            </w:pPr>
+            <w:r>
+              <w:rPr>
+                <w:b/>
+                <w:color w:val="FFFFFF"/>
+                <w:szCs w:val="20"/>
+                <w:lang w:val="en-GB"/>
+              </w:rPr>
+              <w:t>Range &amp; Cardinality</w:t>
+            </w:r>
+          </w:p>
+        </w:tc>
+        <w:tc>
+          <w:tcPr>
+            <w:tcW w:w="1740" w:type="dxa"/>
+            <w:shd w:val="clear" w:color="auto" w:fill="678BC7"/>
+            <w:tcMar>
+              <w:top w:w="100" w:type="dxa"/>
+              <w:left w:w="100" w:type="dxa"/>
+              <w:bottom w:w="100" w:type="dxa"/>
+              <w:right w:w="100" w:type="dxa"/>
+            </w:tcMar>
+          </w:tcPr>
+          <w:p>
+            <w:pPr>
+              <w:widowControl w:val="0"/>
+              <w:spacing w:line="240" w:lineRule="auto"/>
+              <w:rPr>
+                <w:b/>
+                <w:color w:val="FFFFFF"/>
+                <w:szCs w:val="20"/>
+                <w:lang w:val="en-GB"/>
+              </w:rPr>
+            </w:pPr>
+            <w:r>
+              <w:rPr>
+                <w:b/>
+                <w:color w:val="FFFFFF"/>
+                <w:szCs w:val="20"/>
+                <w:lang w:val="en-GB"/>
+              </w:rPr>
+              <w:t>Mandatory/</w:t>
+            </w:r>
+          </w:p>
+          <w:p>
+            <w:pPr>
+              <w:widowControl w:val="0"/>
+              <w:spacing w:line="240" w:lineRule="auto"/>
+              <w:rPr>
+                <w:b/>
+                <w:color w:val="FFFFFF"/>
+                <w:szCs w:val="20"/>
+                <w:lang w:val="en-GB"/>
+              </w:rPr>
+            </w:pPr>
+            <w:r>
+              <w:rPr>
+                <w:b/>
+                <w:color w:val="FFFFFF"/>
+                <w:szCs w:val="20"/>
+                <w:lang w:val="en-GB"/>
+              </w:rPr>
+              <w:t>Recommended/</w:t>
+            </w:r>
+          </w:p>
+          <w:p>
+            <w:pPr>
+              <w:widowControl w:val="0"/>
+              <w:spacing w:line="240" w:lineRule="auto"/>
+              <w:rPr>
+                <w:b/>
+                <w:color w:val="FFFFFF"/>
+                <w:szCs w:val="20"/>
+                <w:lang w:val="en-GB"/>
+              </w:rPr>
+            </w:pPr>
+            <w:r>
+              <w:rPr>
+                <w:b/>
+                <w:color w:val="FFFFFF"/>
+                <w:szCs w:val="20"/>
+                <w:lang w:val="en-GB"/>
+              </w:rPr>
+              <w:t>Optional</w:t>
+            </w:r>
+          </w:p>
+        </w:tc>
+        <w:tc>
+          <w:tcPr>
+            <w:tcW w:w="2070" w:type="dxa"/>
+            <w:shd w:val="clear" w:color="auto" w:fill="678BC7"/>
+            <w:tcMar>
+              <w:top w:w="100" w:type="dxa"/>
+              <w:left w:w="100" w:type="dxa"/>
+              <w:bottom w:w="100" w:type="dxa"/>
+              <w:right w:w="100" w:type="dxa"/>
+            </w:tcMar>
+          </w:tcPr>
+          <w:p>
+            <w:pPr>
+              <w:widowControl w:val="0"/>
+              <w:spacing w:line="240" w:lineRule="auto"/>
+              <w:rPr>
+                <w:b/>
+                <w:color w:val="FFFFFF"/>
+                <w:szCs w:val="20"/>
+                <w:lang w:val="en-GB"/>
+              </w:rPr>
+            </w:pPr>
+            <w:r>
+              <w:rPr>
+                <w:b/>
+                <w:color w:val="FFFFFF"/>
+                <w:szCs w:val="20"/>
+                <w:lang w:val="en-GB"/>
+              </w:rPr>
+              <w:t>Description</w:t>
+            </w:r>
+          </w:p>
+        </w:tc>
+      </w:tr>
+      <w:tr>
+        <w:trPr>
+          <w:jc w:val="center"/>
+        </w:trPr>
+        <w:tc>
+          <w:tcPr>
+            <w:tcW w:w="1620" w:type="dxa"/>
+            <w:shd w:val="clear" w:color="auto" w:fill="auto"/>
+            <w:tcMar>
+              <w:top w:w="100" w:type="dxa"/>
+              <w:left w:w="100" w:type="dxa"/>
+              <w:bottom w:w="100" w:type="dxa"/>
+              <w:right w:w="100" w:type="dxa"/>
+            </w:tcMar>
+          </w:tcPr>
+          <w:p>
+            <w:pPr>
+              <w:widowControl w:val="0"/>
+              <w:spacing w:line="240" w:lineRule="auto"/>
+              <w:rPr>
+                <w:sz w:val="16"/>
+                <w:szCs w:val="16"/>
+                <w:lang w:val="en-GB"/>
+              </w:rPr>
+            </w:pPr>
+            <w:r>
+              <w:rPr>
+                <w:sz w:val="16"/>
+                <w:szCs w:val="16"/>
+                <w:lang w:val="en-GB"/>
+              </w:rPr>
+              <w:t>title</w:t>
+            </w:r>
+          </w:p>
+        </w:tc>
+        <w:tc>
+          <w:tcPr>
+            <w:tcW w:w="2065" w:type="dxa"/>
+            <w:shd w:val="clear" w:color="auto" w:fill="auto"/>
+            <w:tcMar>
+              <w:top w:w="100" w:type="dxa"/>
+              <w:left w:w="100" w:type="dxa"/>
+              <w:bottom w:w="100" w:type="dxa"/>
+              <w:right w:w="100" w:type="dxa"/>
+            </w:tcMar>
+          </w:tcPr>
+          <w:p>
+            <w:pPr>
+              <w:widowControl w:val="0"/>
+              <w:spacing w:line="240" w:lineRule="auto"/>
+              <w:rPr>
+                <w:sz w:val="16"/>
+                <w:szCs w:val="16"/>
+                <w:lang w:val="en-GB"/>
+              </w:rPr>
+            </w:pPr>
+            <w:proofErr w:type="spellStart"/>
+            <w:r>
+              <w:rPr>
+                <w:sz w:val="16"/>
+                <w:szCs w:val="16"/>
+                <w:lang w:val="en-GB"/>
+              </w:rPr>
+              <w:t>dct:title</w:t>
+            </w:r>
+            <w:proofErr w:type="spellEnd"/>
+          </w:p>
+        </w:tc>
+        <w:tc>
+          <w:tcPr>
+            <w:tcW w:w="1535" w:type="dxa"/>
+            <w:shd w:val="clear" w:color="auto" w:fill="auto"/>
+            <w:tcMar>
+              <w:top w:w="100" w:type="dxa"/>
+              <w:left w:w="100" w:type="dxa"/>
+              <w:bottom w:w="100" w:type="dxa"/>
+              <w:right w:w="100" w:type="dxa"/>
+            </w:tcMar>
+          </w:tcPr>
+          <w:p>
+            <w:pPr>
+              <w:widowControl w:val="0"/>
+              <w:spacing w:line="240" w:lineRule="auto"/>
+              <w:rPr>
+                <w:sz w:val="16"/>
+                <w:szCs w:val="16"/>
+                <w:lang w:val="en-GB"/>
+              </w:rPr>
+            </w:pPr>
+            <w:proofErr w:type="spellStart"/>
+            <w:r>
+              <w:rPr>
+                <w:sz w:val="16"/>
+                <w:szCs w:val="16"/>
+                <w:lang w:val="en-GB"/>
+              </w:rPr>
+              <w:t>rdfs:Literal</w:t>
+            </w:r>
+            <w:proofErr w:type="spellEnd"/>
+            <w:r>
+              <w:rPr>
+                <w:sz w:val="16"/>
+                <w:szCs w:val="16"/>
+                <w:lang w:val="en-GB"/>
+              </w:rPr>
+              <w:t xml:space="preserve"> [</w:t>
+            </w:r>
+            <w:r>
+              <w:rPr>
+                <w:sz w:val="16"/>
+                <w:szCs w:val="16"/>
+                <w:lang w:val="en-GB"/>
+              </w:rPr>
+              <w:t>1</w:t>
+            </w:r>
+            <w:r>
+              <w:rPr>
+                <w:sz w:val="16"/>
+                <w:szCs w:val="16"/>
+                <w:lang w:val="en-GB"/>
+              </w:rPr>
+              <w:t>..n]</w:t>
+            </w:r>
+          </w:p>
+        </w:tc>
+        <w:tc>
+          <w:tcPr>
+            <w:tcW w:w="1740" w:type="dxa"/>
+            <w:shd w:val="clear" w:color="auto" w:fill="auto"/>
+            <w:tcMar>
+              <w:top w:w="100" w:type="dxa"/>
+              <w:left w:w="100" w:type="dxa"/>
+              <w:bottom w:w="100" w:type="dxa"/>
+              <w:right w:w="100" w:type="dxa"/>
+            </w:tcMar>
+          </w:tcPr>
+          <w:p>
+            <w:pPr>
+              <w:widowControl w:val="0"/>
+              <w:spacing w:line="240" w:lineRule="auto"/>
+              <w:rPr>
+                <w:sz w:val="16"/>
+                <w:szCs w:val="16"/>
+                <w:lang w:val="en-GB"/>
+              </w:rPr>
+            </w:pPr>
+            <w:r>
+              <w:rPr>
+                <w:sz w:val="16"/>
+                <w:szCs w:val="16"/>
+                <w:lang w:val="en-GB"/>
+              </w:rPr>
+              <w:t>Mandatory</w:t>
+            </w:r>
+          </w:p>
+        </w:tc>
+        <w:tc>
+          <w:tcPr>
+            <w:tcW w:w="2070" w:type="dxa"/>
+            <w:shd w:val="clear" w:color="auto" w:fill="auto"/>
+            <w:tcMar>
+              <w:top w:w="100" w:type="dxa"/>
+              <w:left w:w="100" w:type="dxa"/>
+              <w:bottom w:w="100" w:type="dxa"/>
+              <w:right w:w="100" w:type="dxa"/>
+            </w:tcMar>
+          </w:tcPr>
+          <w:p>
+            <w:pPr>
+              <w:widowControl w:val="0"/>
+              <w:spacing w:line="240" w:lineRule="auto"/>
+              <w:rPr>
+                <w:sz w:val="16"/>
+                <w:szCs w:val="16"/>
+                <w:lang w:val="en-GB"/>
+              </w:rPr>
+            </w:pPr>
+            <w:r>
+              <w:rPr>
+                <w:sz w:val="16"/>
+                <w:szCs w:val="16"/>
+                <w:lang w:val="en-GB"/>
+              </w:rPr>
+              <w:t>Name of the Data Service.</w:t>
+            </w:r>
+          </w:p>
+        </w:tc>
+      </w:tr>
+      <w:tr>
+        <w:trPr>
+          <w:jc w:val="center"/>
+        </w:trPr>
+        <w:tc>
+          <w:tcPr>
+            <w:tcW w:w="1620" w:type="dxa"/>
+            <w:shd w:val="clear" w:color="auto" w:fill="auto"/>
+            <w:tcMar>
+              <w:top w:w="100" w:type="dxa"/>
+              <w:left w:w="100" w:type="dxa"/>
+              <w:bottom w:w="100" w:type="dxa"/>
+              <w:right w:w="100" w:type="dxa"/>
+            </w:tcMar>
+          </w:tcPr>
+          <w:p>
+            <w:pPr>
+              <w:widowControl w:val="0"/>
+              <w:spacing w:line="240" w:lineRule="auto"/>
+              <w:rPr>
+                <w:sz w:val="16"/>
+                <w:szCs w:val="16"/>
+                <w:lang w:val="en-GB"/>
+              </w:rPr>
+            </w:pPr>
+            <w:r>
+              <w:rPr>
+                <w:sz w:val="16"/>
+                <w:szCs w:val="16"/>
+                <w:lang w:val="en-GB"/>
+              </w:rPr>
+              <w:t>description</w:t>
+            </w:r>
+          </w:p>
+        </w:tc>
+        <w:tc>
+          <w:tcPr>
+            <w:tcW w:w="2065" w:type="dxa"/>
+            <w:shd w:val="clear" w:color="auto" w:fill="auto"/>
+            <w:tcMar>
+              <w:top w:w="100" w:type="dxa"/>
+              <w:left w:w="100" w:type="dxa"/>
+              <w:bottom w:w="100" w:type="dxa"/>
+              <w:right w:w="100" w:type="dxa"/>
+            </w:tcMar>
+          </w:tcPr>
+          <w:p>
+            <w:pPr>
+              <w:widowControl w:val="0"/>
+              <w:spacing w:line="240" w:lineRule="auto"/>
+              <w:rPr>
+                <w:sz w:val="16"/>
+                <w:szCs w:val="16"/>
+                <w:lang w:val="en-GB"/>
+              </w:rPr>
+            </w:pPr>
+            <w:proofErr w:type="spellStart"/>
+            <w:r>
+              <w:rPr>
+                <w:sz w:val="16"/>
+                <w:szCs w:val="16"/>
+                <w:lang w:val="en-GB"/>
+              </w:rPr>
+              <w:t>dct:</w:t>
+            </w:r>
+            <w:r>
+              <w:rPr>
+                <w:sz w:val="16"/>
+                <w:szCs w:val="16"/>
+                <w:lang w:val="en-GB"/>
+              </w:rPr>
+              <w:t>d</w:t>
+            </w:r>
+            <w:r>
+              <w:rPr>
+                <w:sz w:val="16"/>
+                <w:szCs w:val="16"/>
+                <w:lang w:val="en-GB"/>
+              </w:rPr>
+              <w:t>escription</w:t>
+            </w:r>
+            <w:proofErr w:type="spellEnd"/>
+          </w:p>
+        </w:tc>
+        <w:tc>
+          <w:tcPr>
+            <w:tcW w:w="1535" w:type="dxa"/>
+            <w:shd w:val="clear" w:color="auto" w:fill="auto"/>
+            <w:tcMar>
+              <w:top w:w="100" w:type="dxa"/>
+              <w:left w:w="100" w:type="dxa"/>
+              <w:bottom w:w="100" w:type="dxa"/>
+              <w:right w:w="100" w:type="dxa"/>
+            </w:tcMar>
+          </w:tcPr>
+          <w:p>
+            <w:pPr>
+              <w:widowControl w:val="0"/>
+              <w:spacing w:line="240" w:lineRule="auto"/>
+              <w:rPr>
+                <w:sz w:val="16"/>
+                <w:szCs w:val="16"/>
+                <w:lang w:val="en-GB"/>
+              </w:rPr>
+            </w:pPr>
+            <w:proofErr w:type="spellStart"/>
+            <w:r>
+              <w:rPr>
+                <w:sz w:val="16"/>
+                <w:szCs w:val="16"/>
+                <w:lang w:val="en-GB"/>
+              </w:rPr>
+              <w:t>dfs:Literal</w:t>
+            </w:r>
+            <w:proofErr w:type="spellEnd"/>
+            <w:r>
+              <w:rPr>
+                <w:sz w:val="16"/>
+                <w:szCs w:val="16"/>
+                <w:lang w:val="en-GB"/>
+              </w:rPr>
+              <w:t xml:space="preserve"> [</w:t>
+            </w:r>
+            <w:r>
+              <w:rPr>
+                <w:sz w:val="16"/>
+                <w:szCs w:val="16"/>
+                <w:lang w:val="en-GB"/>
+              </w:rPr>
+              <w:t>1</w:t>
+            </w:r>
+            <w:r>
+              <w:rPr>
+                <w:sz w:val="16"/>
+                <w:szCs w:val="16"/>
+                <w:lang w:val="en-GB"/>
+              </w:rPr>
+              <w:t>..n]</w:t>
+            </w:r>
+          </w:p>
+        </w:tc>
+        <w:tc>
+          <w:tcPr>
+            <w:tcW w:w="1740" w:type="dxa"/>
+            <w:shd w:val="clear" w:color="auto" w:fill="auto"/>
+            <w:tcMar>
+              <w:top w:w="100" w:type="dxa"/>
+              <w:left w:w="100" w:type="dxa"/>
+              <w:bottom w:w="100" w:type="dxa"/>
+              <w:right w:w="100" w:type="dxa"/>
+            </w:tcMar>
+          </w:tcPr>
+          <w:p>
+            <w:pPr>
+              <w:widowControl w:val="0"/>
+              <w:spacing w:line="240" w:lineRule="auto"/>
+              <w:rPr>
+                <w:sz w:val="16"/>
+                <w:szCs w:val="16"/>
+                <w:lang w:val="en-GB"/>
+              </w:rPr>
+            </w:pPr>
+            <w:r>
+              <w:rPr>
+                <w:sz w:val="16"/>
+                <w:szCs w:val="16"/>
+                <w:lang w:val="en-GB"/>
+              </w:rPr>
+              <w:t>Mandatory</w:t>
+            </w:r>
+          </w:p>
+        </w:tc>
+        <w:tc>
+          <w:tcPr>
+            <w:tcW w:w="2070" w:type="dxa"/>
+            <w:shd w:val="clear" w:color="auto" w:fill="auto"/>
+            <w:tcMar>
+              <w:top w:w="100" w:type="dxa"/>
+              <w:left w:w="100" w:type="dxa"/>
+              <w:bottom w:w="100" w:type="dxa"/>
+              <w:right w:w="100" w:type="dxa"/>
+            </w:tcMar>
+          </w:tcPr>
+          <w:p>
+            <w:pPr>
+              <w:widowControl w:val="0"/>
+              <w:spacing w:line="240" w:lineRule="auto"/>
+              <w:rPr>
+                <w:sz w:val="16"/>
+                <w:szCs w:val="16"/>
+                <w:lang w:val="en-GB"/>
+              </w:rPr>
+            </w:pPr>
+            <w:r>
+              <w:rPr>
+                <w:sz w:val="16"/>
+                <w:szCs w:val="16"/>
+                <w:lang w:val="en-GB"/>
+              </w:rPr>
+              <w:t xml:space="preserve">Free-text account of the Data </w:t>
+            </w:r>
+            <w:r>
+              <w:rPr>
+                <w:sz w:val="16"/>
+                <w:szCs w:val="16"/>
+                <w:lang w:val="en-GB"/>
+              </w:rPr>
+              <w:t>series</w:t>
+            </w:r>
+          </w:p>
+        </w:tc>
+      </w:tr>
+      <w:tr>
+        <w:trPr>
+          <w:jc w:val="center"/>
+        </w:trPr>
+        <w:tc>
+          <w:tcPr>
+            <w:tcW w:w="1620" w:type="dxa"/>
+            <w:shd w:val="clear" w:color="auto" w:fill="auto"/>
+            <w:tcMar>
+              <w:top w:w="100" w:type="dxa"/>
+              <w:left w:w="100" w:type="dxa"/>
+              <w:bottom w:w="100" w:type="dxa"/>
+              <w:right w:w="100" w:type="dxa"/>
+            </w:tcMar>
+            <w:vAlign w:val="center"/>
+          </w:tcPr>
+          <w:p>
+            <w:pPr>
+              <w:widowControl w:val="0"/>
+              <w:spacing w:line="240" w:lineRule="auto"/>
+              <w:rPr>
+                <w:sz w:val="16"/>
+                <w:szCs w:val="16"/>
+                <w:lang w:val="en-GB"/>
+              </w:rPr>
+            </w:pPr>
+            <w:r>
+              <w:rPr>
+                <w:sz w:val="16"/>
+                <w:szCs w:val="16"/>
+                <w:lang w:val="en-GB"/>
+              </w:rPr>
+              <w:t>publisher</w:t>
+            </w:r>
+          </w:p>
+        </w:tc>
+        <w:tc>
+          <w:tcPr>
+            <w:tcW w:w="2065" w:type="dxa"/>
+            <w:shd w:val="clear" w:color="auto" w:fill="auto"/>
+            <w:tcMar>
+              <w:top w:w="100" w:type="dxa"/>
+              <w:left w:w="100" w:type="dxa"/>
+              <w:bottom w:w="100" w:type="dxa"/>
+              <w:right w:w="100" w:type="dxa"/>
+            </w:tcMar>
+            <w:vAlign w:val="center"/>
+          </w:tcPr>
+          <w:p>
+            <w:pPr>
+              <w:widowControl w:val="0"/>
+              <w:spacing w:line="240" w:lineRule="auto"/>
+              <w:rPr>
+                <w:sz w:val="16"/>
+                <w:szCs w:val="16"/>
+                <w:lang w:val="en-GB"/>
+              </w:rPr>
+            </w:pPr>
+            <w:proofErr w:type="spellStart"/>
+            <w:r>
+              <w:rPr>
+                <w:sz w:val="16"/>
+                <w:szCs w:val="16"/>
+                <w:lang w:val="en-GB"/>
+              </w:rPr>
+              <w:t>dct:publisher</w:t>
+            </w:r>
+            <w:proofErr w:type="spellEnd"/>
+          </w:p>
+        </w:tc>
+        <w:tc>
+          <w:tcPr>
+            <w:tcW w:w="1535" w:type="dxa"/>
+            <w:shd w:val="clear" w:color="auto" w:fill="auto"/>
+            <w:tcMar>
+              <w:top w:w="100" w:type="dxa"/>
+              <w:left w:w="100" w:type="dxa"/>
+              <w:bottom w:w="100" w:type="dxa"/>
+              <w:right w:w="100" w:type="dxa"/>
+            </w:tcMar>
+            <w:vAlign w:val="center"/>
+          </w:tcPr>
+          <w:p>
+            <w:pPr>
+              <w:widowControl w:val="0"/>
+              <w:spacing w:line="240" w:lineRule="auto"/>
+              <w:rPr>
+                <w:sz w:val="16"/>
+                <w:szCs w:val="16"/>
+                <w:lang w:val="en-GB"/>
+              </w:rPr>
+            </w:pPr>
+            <w:proofErr w:type="spellStart"/>
+            <w:r>
+              <w:rPr>
+                <w:sz w:val="16"/>
+                <w:szCs w:val="16"/>
+                <w:lang w:val="en-GB"/>
+              </w:rPr>
+              <w:t>foaf:Agent</w:t>
+            </w:r>
+            <w:proofErr w:type="spellEnd"/>
+            <w:r>
+              <w:rPr>
+                <w:sz w:val="16"/>
+                <w:szCs w:val="16"/>
+                <w:lang w:val="en-GB"/>
+              </w:rPr>
+              <w:t xml:space="preserve"> [0..1]</w:t>
+            </w:r>
+          </w:p>
+        </w:tc>
+        <w:tc>
+          <w:tcPr>
+            <w:tcW w:w="1740" w:type="dxa"/>
+            <w:shd w:val="clear" w:color="auto" w:fill="auto"/>
+            <w:tcMar>
+              <w:top w:w="100" w:type="dxa"/>
+              <w:left w:w="100" w:type="dxa"/>
+              <w:bottom w:w="100" w:type="dxa"/>
+              <w:right w:w="100" w:type="dxa"/>
+            </w:tcMar>
+            <w:vAlign w:val="center"/>
+          </w:tcPr>
+          <w:p>
+            <w:pPr>
+              <w:widowControl w:val="0"/>
+              <w:spacing w:line="240" w:lineRule="auto"/>
+              <w:rPr>
+                <w:sz w:val="16"/>
+                <w:szCs w:val="16"/>
+                <w:lang w:val="en-GB"/>
+              </w:rPr>
+            </w:pPr>
+            <w:r>
+              <w:rPr>
+                <w:sz w:val="16"/>
+                <w:szCs w:val="16"/>
+                <w:lang w:val="en-GB"/>
+              </w:rPr>
+              <w:t>Recommended</w:t>
+            </w:r>
+          </w:p>
+        </w:tc>
+        <w:tc>
+          <w:tcPr>
+            <w:tcW w:w="2070" w:type="dxa"/>
+            <w:shd w:val="clear" w:color="auto" w:fill="auto"/>
+            <w:tcMar>
+              <w:top w:w="100" w:type="dxa"/>
+              <w:left w:w="100" w:type="dxa"/>
+              <w:bottom w:w="100" w:type="dxa"/>
+              <w:right w:w="100" w:type="dxa"/>
+            </w:tcMar>
+          </w:tcPr>
+          <w:p>
+            <w:pPr>
+              <w:widowControl w:val="0"/>
+              <w:spacing w:line="240" w:lineRule="auto"/>
+              <w:rPr>
+                <w:sz w:val="16"/>
+                <w:szCs w:val="16"/>
+                <w:lang w:val="en-GB"/>
+              </w:rPr>
+            </w:pPr>
+            <w:r>
+              <w:rPr>
+                <w:sz w:val="16"/>
+                <w:szCs w:val="16"/>
+                <w:lang w:val="en-GB"/>
+              </w:rPr>
+              <w:t>An entity (organisation) responsible for making the Data Service available.</w:t>
+            </w:r>
+          </w:p>
+        </w:tc>
+      </w:tr>
+      <w:tr>
+        <w:trPr>
+          <w:jc w:val="center"/>
+        </w:trPr>
+        <w:tc>
+          <w:tcPr>
+            <w:tcW w:w="1620" w:type="dxa"/>
+            <w:shd w:val="clear" w:color="auto" w:fill="auto"/>
+            <w:tcMar>
+              <w:top w:w="100" w:type="dxa"/>
+              <w:left w:w="100" w:type="dxa"/>
+              <w:bottom w:w="100" w:type="dxa"/>
+              <w:right w:w="100" w:type="dxa"/>
+            </w:tcMar>
+          </w:tcPr>
+          <w:p>
+            <w:pPr>
+              <w:widowControl w:val="0"/>
+              <w:spacing w:line="240" w:lineRule="auto"/>
+              <w:rPr>
+                <w:sz w:val="16"/>
+                <w:szCs w:val="16"/>
+                <w:lang w:val="en-GB"/>
+              </w:rPr>
+            </w:pPr>
+            <w:r>
+              <w:rPr>
+                <w:sz w:val="16"/>
+                <w:szCs w:val="16"/>
+                <w:lang w:val="en-GB"/>
+              </w:rPr>
+              <w:t>spatial/geographic</w:t>
+            </w:r>
+          </w:p>
+        </w:tc>
+        <w:tc>
+          <w:tcPr>
+            <w:tcW w:w="2065" w:type="dxa"/>
+            <w:shd w:val="clear" w:color="auto" w:fill="auto"/>
+            <w:tcMar>
+              <w:top w:w="100" w:type="dxa"/>
+              <w:left w:w="100" w:type="dxa"/>
+              <w:bottom w:w="100" w:type="dxa"/>
+              <w:right w:w="100" w:type="dxa"/>
+            </w:tcMar>
+          </w:tcPr>
+          <w:p>
+            <w:pPr>
+              <w:widowControl w:val="0"/>
+              <w:spacing w:line="240" w:lineRule="auto"/>
+              <w:rPr>
+                <w:sz w:val="16"/>
+                <w:szCs w:val="16"/>
+                <w:lang w:val="en-GB"/>
+              </w:rPr>
+            </w:pPr>
+            <w:proofErr w:type="spellStart"/>
+            <w:r>
+              <w:rPr>
+                <w:sz w:val="16"/>
+                <w:szCs w:val="16"/>
+                <w:lang w:val="en-GB"/>
+              </w:rPr>
+              <w:t>dct:spatial</w:t>
+            </w:r>
+            <w:proofErr w:type="spellEnd"/>
+          </w:p>
+        </w:tc>
+        <w:tc>
+          <w:tcPr>
+            <w:tcW w:w="1535" w:type="dxa"/>
+            <w:shd w:val="clear" w:color="auto" w:fill="auto"/>
+            <w:tcMar>
+              <w:top w:w="100" w:type="dxa"/>
+              <w:left w:w="100" w:type="dxa"/>
+              <w:bottom w:w="100" w:type="dxa"/>
+              <w:right w:w="100" w:type="dxa"/>
+            </w:tcMar>
+          </w:tcPr>
+          <w:p>
+            <w:pPr>
+              <w:widowControl w:val="0"/>
+              <w:spacing w:line="240" w:lineRule="auto"/>
+              <w:rPr>
+                <w:sz w:val="16"/>
+                <w:szCs w:val="16"/>
+                <w:lang w:val="en-GB"/>
+              </w:rPr>
+            </w:pPr>
+            <w:proofErr w:type="spellStart"/>
+            <w:r>
+              <w:rPr>
+                <w:sz w:val="16"/>
+                <w:szCs w:val="16"/>
+                <w:lang w:val="en-GB"/>
+              </w:rPr>
+              <w:t>dct:Location</w:t>
+            </w:r>
+            <w:proofErr w:type="spellEnd"/>
+            <w:r>
+              <w:rPr>
+                <w:sz w:val="16"/>
+                <w:szCs w:val="16"/>
+                <w:lang w:val="en-GB"/>
+              </w:rPr>
+              <w:t xml:space="preserve"> [0..n]</w:t>
+            </w:r>
+          </w:p>
+        </w:tc>
+        <w:tc>
+          <w:tcPr>
+            <w:tcW w:w="1740" w:type="dxa"/>
+            <w:shd w:val="clear" w:color="auto" w:fill="auto"/>
+            <w:tcMar>
+              <w:top w:w="100" w:type="dxa"/>
+              <w:left w:w="100" w:type="dxa"/>
+              <w:bottom w:w="100" w:type="dxa"/>
+              <w:right w:w="100" w:type="dxa"/>
+            </w:tcMar>
+          </w:tcPr>
+          <w:p>
+            <w:pPr>
+              <w:widowControl w:val="0"/>
+              <w:spacing w:line="240" w:lineRule="auto"/>
+              <w:rPr>
+                <w:sz w:val="16"/>
+                <w:szCs w:val="16"/>
+                <w:lang w:val="en-GB"/>
+              </w:rPr>
+            </w:pPr>
+            <w:r>
+              <w:rPr>
+                <w:sz w:val="16"/>
+                <w:szCs w:val="16"/>
+                <w:lang w:val="en-GB"/>
+              </w:rPr>
+              <w:t>Recommended</w:t>
+            </w:r>
+          </w:p>
+        </w:tc>
+        <w:tc>
+          <w:tcPr>
+            <w:tcW w:w="2070" w:type="dxa"/>
+            <w:shd w:val="clear" w:color="auto" w:fill="auto"/>
+            <w:tcMar>
+              <w:top w:w="100" w:type="dxa"/>
+              <w:left w:w="100" w:type="dxa"/>
+              <w:bottom w:w="100" w:type="dxa"/>
+              <w:right w:w="100" w:type="dxa"/>
+            </w:tcMar>
+          </w:tcPr>
+          <w:p>
+            <w:pPr>
+              <w:widowControl w:val="0"/>
+              <w:spacing w:line="240" w:lineRule="auto"/>
+              <w:rPr>
+                <w:sz w:val="16"/>
+                <w:szCs w:val="16"/>
+                <w:lang w:val="en-GB"/>
+              </w:rPr>
+            </w:pPr>
+            <w:r>
+              <w:rPr>
+                <w:sz w:val="16"/>
+                <w:szCs w:val="16"/>
+                <w:lang w:val="en-GB"/>
+              </w:rPr>
+              <w:t>Geographic region that is covered by the Data</w:t>
+            </w:r>
+            <w:r>
+              <w:rPr>
+                <w:sz w:val="16"/>
+                <w:szCs w:val="16"/>
+                <w:lang w:val="en-GB"/>
+              </w:rPr>
+              <w:t xml:space="preserve"> series</w:t>
+            </w:r>
+          </w:p>
+        </w:tc>
+      </w:tr>
+      <w:tr>
+        <w:trPr>
+          <w:jc w:val="center"/>
+        </w:trPr>
+        <w:tc>
+          <w:tcPr>
+            <w:tcW w:w="1620" w:type="dxa"/>
+            <w:shd w:val="clear" w:color="auto" w:fill="auto"/>
+            <w:tcMar>
+              <w:top w:w="100" w:type="dxa"/>
+              <w:left w:w="100" w:type="dxa"/>
+              <w:bottom w:w="100" w:type="dxa"/>
+              <w:right w:w="100" w:type="dxa"/>
+            </w:tcMar>
+          </w:tcPr>
+          <w:p>
+            <w:pPr>
+              <w:widowControl w:val="0"/>
+              <w:spacing w:line="240" w:lineRule="auto"/>
+              <w:rPr>
+                <w:sz w:val="16"/>
+                <w:szCs w:val="16"/>
+                <w:lang w:val="en-GB"/>
+              </w:rPr>
+            </w:pPr>
+            <w:r>
+              <w:rPr>
+                <w:sz w:val="16"/>
+                <w:szCs w:val="16"/>
+                <w:lang w:val="en-GB"/>
+              </w:rPr>
+              <w:t>contact point</w:t>
+            </w:r>
+          </w:p>
+        </w:tc>
+        <w:tc>
+          <w:tcPr>
+            <w:tcW w:w="2065" w:type="dxa"/>
+            <w:shd w:val="clear" w:color="auto" w:fill="auto"/>
+            <w:tcMar>
+              <w:top w:w="100" w:type="dxa"/>
+              <w:left w:w="100" w:type="dxa"/>
+              <w:bottom w:w="100" w:type="dxa"/>
+              <w:right w:w="100" w:type="dxa"/>
+            </w:tcMar>
+          </w:tcPr>
+          <w:p>
+            <w:pPr>
+              <w:widowControl w:val="0"/>
+              <w:spacing w:line="240" w:lineRule="auto"/>
+              <w:rPr>
+                <w:sz w:val="16"/>
+                <w:szCs w:val="16"/>
+                <w:lang w:val="en-GB"/>
+              </w:rPr>
+            </w:pPr>
+            <w:proofErr w:type="spellStart"/>
+            <w:r>
+              <w:rPr>
+                <w:sz w:val="16"/>
+                <w:szCs w:val="16"/>
+                <w:lang w:val="en-GB"/>
+              </w:rPr>
+              <w:t>dcat:contactPoint</w:t>
+            </w:r>
+            <w:proofErr w:type="spellEnd"/>
+          </w:p>
+        </w:tc>
+        <w:tc>
+          <w:tcPr>
+            <w:tcW w:w="1535" w:type="dxa"/>
+            <w:shd w:val="clear" w:color="auto" w:fill="auto"/>
+            <w:tcMar>
+              <w:top w:w="100" w:type="dxa"/>
+              <w:left w:w="100" w:type="dxa"/>
+              <w:bottom w:w="100" w:type="dxa"/>
+              <w:right w:w="100" w:type="dxa"/>
+            </w:tcMar>
+          </w:tcPr>
+          <w:p>
+            <w:pPr>
+              <w:widowControl w:val="0"/>
+              <w:spacing w:line="240" w:lineRule="auto"/>
+              <w:rPr>
+                <w:sz w:val="16"/>
+                <w:szCs w:val="16"/>
+                <w:lang w:val="en-GB"/>
+              </w:rPr>
+            </w:pPr>
+            <w:proofErr w:type="spellStart"/>
+            <w:r>
+              <w:rPr>
+                <w:sz w:val="16"/>
+                <w:szCs w:val="16"/>
+                <w:lang w:val="en-GB"/>
+              </w:rPr>
+              <w:t>vcard:Kind</w:t>
+            </w:r>
+            <w:proofErr w:type="spellEnd"/>
+            <w:r>
+              <w:rPr>
+                <w:sz w:val="16"/>
+                <w:szCs w:val="16"/>
+                <w:lang w:val="en-GB"/>
+              </w:rPr>
+              <w:t xml:space="preserve"> [0..n]</w:t>
+            </w:r>
+          </w:p>
+        </w:tc>
+        <w:tc>
+          <w:tcPr>
+            <w:tcW w:w="1740" w:type="dxa"/>
+            <w:shd w:val="clear" w:color="auto" w:fill="auto"/>
+            <w:tcMar>
+              <w:top w:w="100" w:type="dxa"/>
+              <w:left w:w="100" w:type="dxa"/>
+              <w:bottom w:w="100" w:type="dxa"/>
+              <w:right w:w="100" w:type="dxa"/>
+            </w:tcMar>
+          </w:tcPr>
+          <w:p>
+            <w:pPr>
+              <w:widowControl w:val="0"/>
+              <w:spacing w:line="240" w:lineRule="auto"/>
+              <w:rPr>
+                <w:sz w:val="16"/>
+                <w:szCs w:val="16"/>
+                <w:lang w:val="en-GB"/>
+              </w:rPr>
+            </w:pPr>
+            <w:r>
+              <w:rPr>
+                <w:sz w:val="16"/>
+                <w:szCs w:val="16"/>
+                <w:lang w:val="en-GB"/>
+              </w:rPr>
+              <w:t>Recommended</w:t>
+            </w:r>
+          </w:p>
+        </w:tc>
+        <w:tc>
+          <w:tcPr>
+            <w:tcW w:w="2070" w:type="dxa"/>
+            <w:shd w:val="clear" w:color="auto" w:fill="auto"/>
+            <w:tcMar>
+              <w:top w:w="100" w:type="dxa"/>
+              <w:left w:w="100" w:type="dxa"/>
+              <w:bottom w:w="100" w:type="dxa"/>
+              <w:right w:w="100" w:type="dxa"/>
+            </w:tcMar>
+          </w:tcPr>
+          <w:p>
+            <w:pPr>
+              <w:widowControl w:val="0"/>
+              <w:spacing w:line="240" w:lineRule="auto"/>
+              <w:rPr>
+                <w:sz w:val="16"/>
+                <w:szCs w:val="16"/>
+                <w:lang w:val="en-GB"/>
+              </w:rPr>
+            </w:pPr>
+            <w:r>
+              <w:rPr>
+                <w:sz w:val="16"/>
+                <w:szCs w:val="16"/>
+                <w:lang w:val="en-GB"/>
+              </w:rPr>
+              <w:t>Contact information that can be used for sending comments about the Data</w:t>
+            </w:r>
+            <w:r>
+              <w:rPr>
+                <w:sz w:val="16"/>
+                <w:szCs w:val="16"/>
+                <w:lang w:val="en-GB"/>
+              </w:rPr>
+              <w:t xml:space="preserve"> series</w:t>
+            </w:r>
+          </w:p>
+        </w:tc>
+      </w:tr>
+      <w:tr>
+        <w:trPr>
+          <w:jc w:val="center"/>
+        </w:trPr>
+        <w:tc>
+          <w:tcPr>
+            <w:tcW w:w="1620" w:type="dxa"/>
+            <w:shd w:val="clear" w:color="auto" w:fill="auto"/>
+            <w:tcMar>
+              <w:top w:w="100" w:type="dxa"/>
+              <w:left w:w="100" w:type="dxa"/>
+              <w:bottom w:w="100" w:type="dxa"/>
+              <w:right w:w="100" w:type="dxa"/>
+            </w:tcMar>
+          </w:tcPr>
+          <w:p>
+            <w:pPr>
+              <w:widowControl w:val="0"/>
+              <w:spacing w:line="240" w:lineRule="auto"/>
+              <w:rPr>
+                <w:sz w:val="16"/>
+                <w:szCs w:val="16"/>
+                <w:lang w:val="en-GB"/>
+              </w:rPr>
+            </w:pPr>
+            <w:r>
+              <w:rPr>
+                <w:sz w:val="16"/>
+                <w:szCs w:val="16"/>
+                <w:lang w:val="en-GB"/>
+              </w:rPr>
+              <w:t>update frequency</w:t>
+            </w:r>
+          </w:p>
+        </w:tc>
+        <w:tc>
+          <w:tcPr>
+            <w:tcW w:w="2065" w:type="dxa"/>
+            <w:shd w:val="clear" w:color="auto" w:fill="auto"/>
+            <w:tcMar>
+              <w:top w:w="100" w:type="dxa"/>
+              <w:left w:w="100" w:type="dxa"/>
+              <w:bottom w:w="100" w:type="dxa"/>
+              <w:right w:w="100" w:type="dxa"/>
+            </w:tcMar>
+          </w:tcPr>
+          <w:p>
+            <w:pPr>
+              <w:widowControl w:val="0"/>
+              <w:spacing w:line="240" w:lineRule="auto"/>
+              <w:rPr>
+                <w:sz w:val="16"/>
+                <w:szCs w:val="16"/>
+                <w:lang w:val="en-GB"/>
+              </w:rPr>
+            </w:pPr>
+            <w:proofErr w:type="spellStart"/>
+            <w:r>
+              <w:rPr>
+                <w:sz w:val="16"/>
+                <w:szCs w:val="16"/>
+                <w:lang w:val="en-GB"/>
+              </w:rPr>
+              <w:t>dct:accrualPeriodicity</w:t>
+            </w:r>
+            <w:proofErr w:type="spellEnd"/>
+          </w:p>
+        </w:tc>
+        <w:tc>
+          <w:tcPr>
+            <w:tcW w:w="1535" w:type="dxa"/>
+            <w:shd w:val="clear" w:color="auto" w:fill="auto"/>
+            <w:tcMar>
+              <w:top w:w="100" w:type="dxa"/>
+              <w:left w:w="100" w:type="dxa"/>
+              <w:bottom w:w="100" w:type="dxa"/>
+              <w:right w:w="100" w:type="dxa"/>
+            </w:tcMar>
+          </w:tcPr>
+          <w:p>
+            <w:pPr>
+              <w:widowControl w:val="0"/>
+              <w:spacing w:line="240" w:lineRule="auto"/>
+              <w:rPr>
+                <w:sz w:val="16"/>
+                <w:szCs w:val="16"/>
+                <w:lang w:val="en-GB"/>
+              </w:rPr>
+            </w:pPr>
+            <w:proofErr w:type="spellStart"/>
+            <w:r>
+              <w:rPr>
+                <w:sz w:val="16"/>
+                <w:szCs w:val="16"/>
+                <w:lang w:val="en-GB"/>
+              </w:rPr>
+              <w:t>dct:Frequency</w:t>
+            </w:r>
+            <w:proofErr w:type="spellEnd"/>
+            <w:r>
+              <w:rPr>
+                <w:sz w:val="16"/>
+                <w:szCs w:val="16"/>
+                <w:lang w:val="en-GB"/>
+              </w:rPr>
+              <w:t xml:space="preserve"> [0..1]</w:t>
+            </w:r>
+          </w:p>
+        </w:tc>
+        <w:tc>
+          <w:tcPr>
+            <w:tcW w:w="1740" w:type="dxa"/>
+            <w:shd w:val="clear" w:color="auto" w:fill="auto"/>
+            <w:tcMar>
+              <w:top w:w="100" w:type="dxa"/>
+              <w:left w:w="100" w:type="dxa"/>
+              <w:bottom w:w="100" w:type="dxa"/>
+              <w:right w:w="100" w:type="dxa"/>
+            </w:tcMar>
+          </w:tcPr>
+          <w:p>
+            <w:pPr>
+              <w:widowControl w:val="0"/>
+              <w:spacing w:line="240" w:lineRule="auto"/>
+              <w:rPr>
+                <w:sz w:val="16"/>
+                <w:szCs w:val="16"/>
+                <w:lang w:val="en-GB"/>
+              </w:rPr>
+            </w:pPr>
+            <w:r>
+              <w:rPr>
+                <w:sz w:val="16"/>
+                <w:szCs w:val="16"/>
+                <w:lang w:val="en-GB"/>
+              </w:rPr>
+              <w:t>Optional</w:t>
+            </w:r>
+          </w:p>
+        </w:tc>
+        <w:tc>
+          <w:tcPr>
+            <w:tcW w:w="2070" w:type="dxa"/>
+            <w:shd w:val="clear" w:color="auto" w:fill="auto"/>
+            <w:tcMar>
+              <w:top w:w="100" w:type="dxa"/>
+              <w:left w:w="100" w:type="dxa"/>
+              <w:bottom w:w="100" w:type="dxa"/>
+              <w:right w:w="100" w:type="dxa"/>
+            </w:tcMar>
+          </w:tcPr>
+          <w:p>
+            <w:pPr>
+              <w:widowControl w:val="0"/>
+              <w:spacing w:line="240" w:lineRule="auto"/>
+              <w:rPr>
+                <w:sz w:val="16"/>
+                <w:szCs w:val="16"/>
+                <w:lang w:val="en-GB"/>
+              </w:rPr>
+            </w:pPr>
+            <w:r>
+              <w:rPr>
+                <w:sz w:val="16"/>
+                <w:szCs w:val="16"/>
+                <w:lang w:val="en-GB"/>
+              </w:rPr>
+              <w:t>F</w:t>
+            </w:r>
+            <w:r>
+              <w:rPr>
+                <w:sz w:val="16"/>
+                <w:szCs w:val="16"/>
+                <w:lang w:val="en-GB"/>
+              </w:rPr>
+              <w:t xml:space="preserve">requency at which the Dataset </w:t>
+            </w:r>
+            <w:r>
+              <w:rPr>
+                <w:sz w:val="16"/>
+                <w:szCs w:val="16"/>
+                <w:lang w:val="en-GB"/>
+              </w:rPr>
+              <w:t>s</w:t>
+            </w:r>
+            <w:r>
+              <w:rPr>
+                <w:sz w:val="16"/>
+                <w:szCs w:val="16"/>
+                <w:lang w:val="en-GB"/>
+              </w:rPr>
+              <w:t xml:space="preserve">eries is updated. </w:t>
+            </w:r>
+          </w:p>
+        </w:tc>
+      </w:tr>
+      <w:tr>
+        <w:trPr>
+          <w:jc w:val="center"/>
+        </w:trPr>
+        <w:tc>
+          <w:tcPr>
+            <w:tcW w:w="1620" w:type="dxa"/>
+            <w:shd w:val="clear" w:color="auto" w:fill="auto"/>
+            <w:tcMar>
+              <w:top w:w="100" w:type="dxa"/>
+              <w:left w:w="100" w:type="dxa"/>
+              <w:bottom w:w="100" w:type="dxa"/>
+              <w:right w:w="100" w:type="dxa"/>
+            </w:tcMar>
+          </w:tcPr>
+          <w:p>
+            <w:pPr>
+              <w:widowControl w:val="0"/>
+              <w:spacing w:line="240" w:lineRule="auto"/>
+              <w:rPr>
+                <w:sz w:val="16"/>
+                <w:szCs w:val="16"/>
+                <w:lang w:val="en-GB"/>
+              </w:rPr>
+            </w:pPr>
+            <w:r>
+              <w:rPr>
+                <w:sz w:val="16"/>
+                <w:szCs w:val="16"/>
+                <w:lang w:val="en-GB"/>
+              </w:rPr>
+              <w:t>release date</w:t>
+            </w:r>
+          </w:p>
+        </w:tc>
+        <w:tc>
+          <w:tcPr>
+            <w:tcW w:w="2065" w:type="dxa"/>
+            <w:shd w:val="clear" w:color="auto" w:fill="auto"/>
+            <w:tcMar>
+              <w:top w:w="100" w:type="dxa"/>
+              <w:left w:w="100" w:type="dxa"/>
+              <w:bottom w:w="100" w:type="dxa"/>
+              <w:right w:w="100" w:type="dxa"/>
+            </w:tcMar>
+          </w:tcPr>
+          <w:p>
+            <w:pPr>
+              <w:widowControl w:val="0"/>
+              <w:spacing w:line="240" w:lineRule="auto"/>
+              <w:rPr>
+                <w:sz w:val="16"/>
+                <w:szCs w:val="16"/>
+                <w:lang w:val="en-GB"/>
+              </w:rPr>
+            </w:pPr>
+            <w:proofErr w:type="spellStart"/>
+            <w:r>
+              <w:rPr>
+                <w:sz w:val="16"/>
+                <w:szCs w:val="16"/>
+                <w:lang w:val="en-GB"/>
+              </w:rPr>
+              <w:t>dct:issued</w:t>
+            </w:r>
+            <w:proofErr w:type="spellEnd"/>
+          </w:p>
+        </w:tc>
+        <w:tc>
+          <w:tcPr>
+            <w:tcW w:w="1535" w:type="dxa"/>
+            <w:shd w:val="clear" w:color="auto" w:fill="auto"/>
+            <w:tcMar>
+              <w:top w:w="100" w:type="dxa"/>
+              <w:left w:w="100" w:type="dxa"/>
+              <w:bottom w:w="100" w:type="dxa"/>
+              <w:right w:w="100" w:type="dxa"/>
+            </w:tcMar>
+          </w:tcPr>
+          <w:p>
+            <w:pPr>
+              <w:widowControl w:val="0"/>
+              <w:spacing w:line="240" w:lineRule="auto"/>
+              <w:rPr>
+                <w:sz w:val="16"/>
+                <w:szCs w:val="16"/>
+                <w:lang w:val="en-GB"/>
+              </w:rPr>
+            </w:pPr>
+            <w:proofErr w:type="spellStart"/>
+            <w:r>
+              <w:rPr>
+                <w:sz w:val="16"/>
+                <w:szCs w:val="16"/>
+                <w:lang w:val="en-GB"/>
+              </w:rPr>
+              <w:t>rdfs:Literal</w:t>
+            </w:r>
+            <w:proofErr w:type="spellEnd"/>
+            <w:r>
+              <w:rPr>
+                <w:sz w:val="16"/>
+                <w:szCs w:val="16"/>
+                <w:lang w:val="en-GB"/>
+              </w:rPr>
+              <w:t xml:space="preserve"> typed as </w:t>
+            </w:r>
+            <w:proofErr w:type="spellStart"/>
+            <w:r>
+              <w:rPr>
+                <w:sz w:val="16"/>
+                <w:szCs w:val="16"/>
+                <w:lang w:val="en-GB"/>
+              </w:rPr>
+              <w:t>xsd:date</w:t>
+            </w:r>
+            <w:proofErr w:type="spellEnd"/>
+            <w:r>
+              <w:rPr>
+                <w:sz w:val="16"/>
+                <w:szCs w:val="16"/>
+                <w:lang w:val="en-GB"/>
+              </w:rPr>
+              <w:t xml:space="preserve"> or </w:t>
+            </w:r>
+            <w:proofErr w:type="spellStart"/>
+            <w:r>
+              <w:rPr>
+                <w:sz w:val="16"/>
+                <w:szCs w:val="16"/>
+                <w:lang w:val="en-GB"/>
+              </w:rPr>
+              <w:t>xsd:dateTime</w:t>
+            </w:r>
+            <w:proofErr w:type="spellEnd"/>
+            <w:r>
+              <w:rPr>
+                <w:sz w:val="16"/>
+                <w:szCs w:val="16"/>
+                <w:lang w:val="en-GB"/>
+              </w:rPr>
+              <w:t>[0..1]</w:t>
+            </w:r>
+          </w:p>
+        </w:tc>
+        <w:tc>
+          <w:tcPr>
+            <w:tcW w:w="1740" w:type="dxa"/>
+            <w:shd w:val="clear" w:color="auto" w:fill="auto"/>
+            <w:tcMar>
+              <w:top w:w="100" w:type="dxa"/>
+              <w:left w:w="100" w:type="dxa"/>
+              <w:bottom w:w="100" w:type="dxa"/>
+              <w:right w:w="100" w:type="dxa"/>
+            </w:tcMar>
+          </w:tcPr>
+          <w:p>
+            <w:pPr>
+              <w:widowControl w:val="0"/>
+              <w:spacing w:line="240" w:lineRule="auto"/>
+              <w:rPr>
+                <w:sz w:val="16"/>
+                <w:szCs w:val="16"/>
+                <w:lang w:val="en-GB"/>
+              </w:rPr>
+            </w:pPr>
+            <w:r>
+              <w:rPr>
+                <w:sz w:val="16"/>
+                <w:szCs w:val="16"/>
+                <w:lang w:val="en-GB"/>
+              </w:rPr>
+              <w:t>Optional</w:t>
+            </w:r>
+          </w:p>
+        </w:tc>
+        <w:tc>
+          <w:tcPr>
+            <w:tcW w:w="2070" w:type="dxa"/>
+            <w:shd w:val="clear" w:color="auto" w:fill="auto"/>
+            <w:tcMar>
+              <w:top w:w="100" w:type="dxa"/>
+              <w:left w:w="100" w:type="dxa"/>
+              <w:bottom w:w="100" w:type="dxa"/>
+              <w:right w:w="100" w:type="dxa"/>
+            </w:tcMar>
+          </w:tcPr>
+          <w:p>
+            <w:pPr>
+              <w:widowControl w:val="0"/>
+              <w:spacing w:line="240" w:lineRule="auto"/>
+              <w:rPr>
+                <w:sz w:val="16"/>
+                <w:szCs w:val="16"/>
+                <w:lang w:val="en-GB"/>
+              </w:rPr>
+            </w:pPr>
+            <w:r>
+              <w:rPr>
+                <w:sz w:val="16"/>
+                <w:szCs w:val="16"/>
+                <w:lang w:val="en-GB"/>
+              </w:rPr>
+              <w:t>Date of formal issuance (e.g., publication) of the Distribution.</w:t>
+            </w:r>
+          </w:p>
+        </w:tc>
+      </w:tr>
+      <w:tr>
+        <w:trPr>
+          <w:jc w:val="center"/>
+        </w:trPr>
+        <w:tc>
+          <w:tcPr>
+            <w:tcW w:w="1620" w:type="dxa"/>
+            <w:shd w:val="clear" w:color="auto" w:fill="auto"/>
+            <w:tcMar>
+              <w:top w:w="100" w:type="dxa"/>
+              <w:left w:w="100" w:type="dxa"/>
+              <w:bottom w:w="100" w:type="dxa"/>
+              <w:right w:w="100" w:type="dxa"/>
+            </w:tcMar>
+          </w:tcPr>
+          <w:p>
+            <w:pPr>
+              <w:widowControl w:val="0"/>
+              <w:spacing w:line="240" w:lineRule="auto"/>
+              <w:rPr>
+                <w:sz w:val="16"/>
+                <w:szCs w:val="16"/>
+                <w:lang w:val="en-GB"/>
+              </w:rPr>
+            </w:pPr>
+            <w:r>
+              <w:rPr>
+                <w:sz w:val="16"/>
+                <w:szCs w:val="16"/>
+                <w:lang w:val="en-GB"/>
+              </w:rPr>
+              <w:t>update/modification date</w:t>
+            </w:r>
+          </w:p>
+        </w:tc>
+        <w:tc>
+          <w:tcPr>
+            <w:tcW w:w="2065" w:type="dxa"/>
+            <w:shd w:val="clear" w:color="auto" w:fill="auto"/>
+            <w:tcMar>
+              <w:top w:w="100" w:type="dxa"/>
+              <w:left w:w="100" w:type="dxa"/>
+              <w:bottom w:w="100" w:type="dxa"/>
+              <w:right w:w="100" w:type="dxa"/>
+            </w:tcMar>
+          </w:tcPr>
+          <w:p>
+            <w:pPr>
+              <w:widowControl w:val="0"/>
+              <w:spacing w:line="240" w:lineRule="auto"/>
+              <w:rPr>
+                <w:sz w:val="16"/>
+                <w:szCs w:val="16"/>
+                <w:lang w:val="en-GB"/>
+              </w:rPr>
+            </w:pPr>
+            <w:proofErr w:type="spellStart"/>
+            <w:r>
+              <w:rPr>
+                <w:sz w:val="16"/>
+                <w:szCs w:val="16"/>
+                <w:lang w:val="en-GB"/>
+              </w:rPr>
+              <w:t>dct:modified</w:t>
+            </w:r>
+            <w:proofErr w:type="spellEnd"/>
+          </w:p>
+        </w:tc>
+        <w:tc>
+          <w:tcPr>
+            <w:tcW w:w="1535" w:type="dxa"/>
+            <w:shd w:val="clear" w:color="auto" w:fill="auto"/>
+            <w:tcMar>
+              <w:top w:w="100" w:type="dxa"/>
+              <w:left w:w="100" w:type="dxa"/>
+              <w:bottom w:w="100" w:type="dxa"/>
+              <w:right w:w="100" w:type="dxa"/>
+            </w:tcMar>
+          </w:tcPr>
+          <w:p>
+            <w:pPr>
+              <w:widowControl w:val="0"/>
+              <w:spacing w:line="240" w:lineRule="auto"/>
+              <w:rPr>
+                <w:sz w:val="16"/>
+                <w:szCs w:val="16"/>
+                <w:lang w:val="en-GB"/>
+              </w:rPr>
+            </w:pPr>
+            <w:proofErr w:type="spellStart"/>
+            <w:r>
+              <w:rPr>
+                <w:sz w:val="16"/>
+                <w:szCs w:val="16"/>
+                <w:lang w:val="en-GB"/>
+              </w:rPr>
+              <w:t>rdfs:Literal</w:t>
+            </w:r>
+            <w:proofErr w:type="spellEnd"/>
+            <w:r>
+              <w:rPr>
+                <w:sz w:val="16"/>
+                <w:szCs w:val="16"/>
+                <w:lang w:val="en-GB"/>
+              </w:rPr>
+              <w:t xml:space="preserve"> typed as </w:t>
+            </w:r>
+            <w:proofErr w:type="spellStart"/>
+            <w:r>
+              <w:rPr>
+                <w:sz w:val="16"/>
+                <w:szCs w:val="16"/>
+                <w:lang w:val="en-GB"/>
+              </w:rPr>
+              <w:t>xsd:date</w:t>
+            </w:r>
+            <w:proofErr w:type="spellEnd"/>
+            <w:r>
+              <w:rPr>
+                <w:sz w:val="16"/>
+                <w:szCs w:val="16"/>
+                <w:lang w:val="en-GB"/>
+              </w:rPr>
+              <w:t xml:space="preserve"> or </w:t>
+            </w:r>
+            <w:proofErr w:type="spellStart"/>
+            <w:r>
+              <w:rPr>
+                <w:sz w:val="16"/>
+                <w:szCs w:val="16"/>
+                <w:lang w:val="en-GB"/>
+              </w:rPr>
+              <w:t>xsd:dateTime</w:t>
+            </w:r>
+            <w:proofErr w:type="spellEnd"/>
+            <w:r>
+              <w:rPr>
+                <w:sz w:val="16"/>
+                <w:szCs w:val="16"/>
+                <w:lang w:val="en-GB"/>
+              </w:rPr>
+              <w:t xml:space="preserve"> [0..1]</w:t>
+            </w:r>
+          </w:p>
+        </w:tc>
+        <w:tc>
+          <w:tcPr>
+            <w:tcW w:w="1740" w:type="dxa"/>
+            <w:shd w:val="clear" w:color="auto" w:fill="auto"/>
+            <w:tcMar>
+              <w:top w:w="100" w:type="dxa"/>
+              <w:left w:w="100" w:type="dxa"/>
+              <w:bottom w:w="100" w:type="dxa"/>
+              <w:right w:w="100" w:type="dxa"/>
+            </w:tcMar>
+          </w:tcPr>
+          <w:p>
+            <w:pPr>
+              <w:widowControl w:val="0"/>
+              <w:spacing w:line="240" w:lineRule="auto"/>
+              <w:rPr>
+                <w:sz w:val="16"/>
+                <w:szCs w:val="16"/>
+                <w:lang w:val="en-GB"/>
+              </w:rPr>
+            </w:pPr>
+            <w:r>
+              <w:rPr>
+                <w:sz w:val="16"/>
+                <w:szCs w:val="16"/>
+                <w:lang w:val="en-GB"/>
+              </w:rPr>
+              <w:t>Optional</w:t>
+            </w:r>
+          </w:p>
+        </w:tc>
+        <w:tc>
+          <w:tcPr>
+            <w:tcW w:w="2070" w:type="dxa"/>
+            <w:shd w:val="clear" w:color="auto" w:fill="auto"/>
+            <w:tcMar>
+              <w:top w:w="100" w:type="dxa"/>
+              <w:left w:w="100" w:type="dxa"/>
+              <w:bottom w:w="100" w:type="dxa"/>
+              <w:right w:w="100" w:type="dxa"/>
+            </w:tcMar>
+          </w:tcPr>
+          <w:p>
+            <w:pPr>
+              <w:widowControl w:val="0"/>
+              <w:spacing w:line="240" w:lineRule="auto"/>
+              <w:rPr>
+                <w:sz w:val="16"/>
+                <w:szCs w:val="16"/>
+                <w:lang w:val="en-GB"/>
+              </w:rPr>
+            </w:pPr>
+            <w:r>
+              <w:rPr>
+                <w:sz w:val="16"/>
+                <w:szCs w:val="16"/>
+                <w:lang w:val="en-GB"/>
+              </w:rPr>
+              <w:t>Most recent date on which the Distribution was changed or modified.</w:t>
+            </w:r>
+          </w:p>
+        </w:tc>
+      </w:tr>
+      <w:tr>
+        <w:trPr>
+          <w:jc w:val="center"/>
+        </w:trPr>
+        <w:tc>
+          <w:tcPr>
+            <w:tcW w:w="1620" w:type="dxa"/>
+            <w:shd w:val="clear" w:color="auto" w:fill="auto"/>
+            <w:tcMar>
+              <w:top w:w="100" w:type="dxa"/>
+              <w:left w:w="100" w:type="dxa"/>
+              <w:bottom w:w="100" w:type="dxa"/>
+              <w:right w:w="100" w:type="dxa"/>
+            </w:tcMar>
+          </w:tcPr>
+          <w:p>
+            <w:pPr>
+              <w:widowControl w:val="0"/>
+              <w:spacing w:line="240" w:lineRule="auto"/>
+              <w:rPr>
+                <w:sz w:val="16"/>
+                <w:szCs w:val="16"/>
+                <w:lang w:val="en-GB"/>
+              </w:rPr>
+            </w:pPr>
+            <w:r>
+              <w:rPr>
+                <w:sz w:val="16"/>
+                <w:szCs w:val="16"/>
+                <w:lang w:val="en-GB"/>
+              </w:rPr>
+              <w:t>temporal coverage</w:t>
+            </w:r>
+          </w:p>
+        </w:tc>
+        <w:tc>
+          <w:tcPr>
+            <w:tcW w:w="2065" w:type="dxa"/>
+            <w:shd w:val="clear" w:color="auto" w:fill="auto"/>
+            <w:tcMar>
+              <w:top w:w="100" w:type="dxa"/>
+              <w:left w:w="100" w:type="dxa"/>
+              <w:bottom w:w="100" w:type="dxa"/>
+              <w:right w:w="100" w:type="dxa"/>
+            </w:tcMar>
+          </w:tcPr>
+          <w:p>
+            <w:pPr>
+              <w:widowControl w:val="0"/>
+              <w:spacing w:line="240" w:lineRule="auto"/>
+              <w:rPr>
+                <w:sz w:val="16"/>
+                <w:szCs w:val="16"/>
+                <w:lang w:val="en-GB"/>
+              </w:rPr>
+            </w:pPr>
+            <w:proofErr w:type="spellStart"/>
+            <w:r>
+              <w:rPr>
+                <w:sz w:val="16"/>
+                <w:szCs w:val="16"/>
+                <w:lang w:val="en-GB"/>
+              </w:rPr>
+              <w:t>dct:temporal</w:t>
+            </w:r>
+            <w:proofErr w:type="spellEnd"/>
+          </w:p>
+        </w:tc>
+        <w:tc>
+          <w:tcPr>
+            <w:tcW w:w="1535" w:type="dxa"/>
+            <w:shd w:val="clear" w:color="auto" w:fill="auto"/>
+            <w:tcMar>
+              <w:top w:w="100" w:type="dxa"/>
+              <w:left w:w="100" w:type="dxa"/>
+              <w:bottom w:w="100" w:type="dxa"/>
+              <w:right w:w="100" w:type="dxa"/>
+            </w:tcMar>
+          </w:tcPr>
+          <w:p>
+            <w:pPr>
+              <w:widowControl w:val="0"/>
+              <w:spacing w:line="240" w:lineRule="auto"/>
+              <w:rPr>
+                <w:sz w:val="16"/>
+                <w:szCs w:val="16"/>
+                <w:lang w:val="en-GB"/>
+              </w:rPr>
+            </w:pPr>
+            <w:proofErr w:type="spellStart"/>
+            <w:r>
+              <w:rPr>
+                <w:sz w:val="16"/>
+                <w:szCs w:val="16"/>
+                <w:lang w:val="en-GB"/>
+              </w:rPr>
+              <w:t>dct:PeriodOfTime</w:t>
+            </w:r>
+            <w:proofErr w:type="spellEnd"/>
+            <w:r>
+              <w:rPr>
+                <w:sz w:val="16"/>
+                <w:szCs w:val="16"/>
+                <w:lang w:val="en-GB"/>
+              </w:rPr>
+              <w:t xml:space="preserve"> [0..n]</w:t>
+            </w:r>
+          </w:p>
+        </w:tc>
+        <w:tc>
+          <w:tcPr>
+            <w:tcW w:w="1740" w:type="dxa"/>
+            <w:shd w:val="clear" w:color="auto" w:fill="auto"/>
+            <w:tcMar>
+              <w:top w:w="100" w:type="dxa"/>
+              <w:left w:w="100" w:type="dxa"/>
+              <w:bottom w:w="100" w:type="dxa"/>
+              <w:right w:w="100" w:type="dxa"/>
+            </w:tcMar>
+          </w:tcPr>
+          <w:p>
+            <w:pPr>
+              <w:widowControl w:val="0"/>
+              <w:spacing w:line="240" w:lineRule="auto"/>
+              <w:rPr>
+                <w:sz w:val="16"/>
+                <w:szCs w:val="16"/>
+                <w:lang w:val="en-GB"/>
+              </w:rPr>
+            </w:pPr>
+            <w:r>
+              <w:rPr>
+                <w:sz w:val="16"/>
+                <w:szCs w:val="16"/>
+                <w:lang w:val="en-GB"/>
+              </w:rPr>
+              <w:t>Optional</w:t>
+            </w:r>
+          </w:p>
+        </w:tc>
+        <w:tc>
+          <w:tcPr>
+            <w:tcW w:w="2070" w:type="dxa"/>
+            <w:shd w:val="clear" w:color="auto" w:fill="auto"/>
+            <w:tcMar>
+              <w:top w:w="100" w:type="dxa"/>
+              <w:left w:w="100" w:type="dxa"/>
+              <w:bottom w:w="100" w:type="dxa"/>
+              <w:right w:w="100" w:type="dxa"/>
+            </w:tcMar>
+          </w:tcPr>
+          <w:p>
+            <w:pPr>
+              <w:widowControl w:val="0"/>
+              <w:spacing w:line="240" w:lineRule="auto"/>
+              <w:rPr>
+                <w:sz w:val="16"/>
+                <w:szCs w:val="16"/>
+                <w:lang w:val="en-GB"/>
+              </w:rPr>
+            </w:pPr>
+            <w:r>
+              <w:rPr>
+                <w:sz w:val="16"/>
+                <w:szCs w:val="16"/>
+                <w:lang w:val="en-GB"/>
+              </w:rPr>
+              <w:t>Temporal period that the Dat</w:t>
+            </w:r>
+            <w:r>
+              <w:rPr>
+                <w:sz w:val="16"/>
+                <w:szCs w:val="16"/>
+                <w:lang w:val="en-GB"/>
+              </w:rPr>
+              <w:t>a series</w:t>
+            </w:r>
+            <w:r>
+              <w:rPr>
+                <w:sz w:val="16"/>
+                <w:szCs w:val="16"/>
+                <w:lang w:val="en-GB"/>
+              </w:rPr>
+              <w:t xml:space="preserve"> covers.</w:t>
+            </w:r>
+          </w:p>
+        </w:tc>
+      </w:tr>
+      <w:tr>
+        <w:trPr>
+          <w:jc w:val="center"/>
+        </w:trPr>
+        <w:tc>
+          <w:tcPr>
+            <w:tcW w:w="1620" w:type="dxa"/>
+            <w:shd w:val="clear" w:color="auto" w:fill="auto"/>
+            <w:tcMar>
+              <w:top w:w="100" w:type="dxa"/>
+              <w:left w:w="100" w:type="dxa"/>
+              <w:bottom w:w="100" w:type="dxa"/>
+              <w:right w:w="100" w:type="dxa"/>
+            </w:tcMar>
+          </w:tcPr>
+          <w:p>
+            <w:pPr>
+              <w:widowControl w:val="0"/>
+              <w:spacing w:line="240" w:lineRule="auto"/>
+              <w:rPr>
+                <w:sz w:val="16"/>
+                <w:szCs w:val="16"/>
+              </w:rPr>
+            </w:pPr>
+            <w:r>
+              <w:rPr>
+                <w:sz w:val="16"/>
+                <w:szCs w:val="16"/>
+              </w:rPr>
+              <w:t>member of the series</w:t>
+            </w:r>
+          </w:p>
+        </w:tc>
+        <w:tc>
+          <w:tcPr>
+            <w:tcW w:w="2065" w:type="dxa"/>
+            <w:shd w:val="clear" w:color="auto" w:fill="auto"/>
+            <w:tcMar>
+              <w:top w:w="100" w:type="dxa"/>
+              <w:left w:w="100" w:type="dxa"/>
+              <w:bottom w:w="100" w:type="dxa"/>
+              <w:right w:w="100" w:type="dxa"/>
+            </w:tcMar>
+          </w:tcPr>
+          <w:p>
+            <w:pPr>
+              <w:widowControl w:val="0"/>
+              <w:spacing w:line="240" w:lineRule="auto"/>
+              <w:rPr>
+                <w:sz w:val="16"/>
+                <w:szCs w:val="16"/>
+                <w:lang w:val="en-GB"/>
+              </w:rPr>
+            </w:pPr>
+            <w:proofErr w:type="spellStart"/>
+            <w:r>
+              <w:rPr>
+                <w:sz w:val="16"/>
+                <w:szCs w:val="16"/>
+                <w:lang w:val="en-GB"/>
+              </w:rPr>
+              <w:t>dcat:seriesMembe</w:t>
+            </w:r>
+            <w:r>
+              <w:rPr>
+                <w:sz w:val="16"/>
+                <w:szCs w:val="16"/>
+                <w:lang w:val="en-GB"/>
+              </w:rPr>
+              <w:t>r</w:t>
+            </w:r>
+            <w:proofErr w:type="spellEnd"/>
+          </w:p>
+        </w:tc>
+        <w:tc>
+          <w:tcPr>
+            <w:tcW w:w="1535" w:type="dxa"/>
+            <w:shd w:val="clear" w:color="auto" w:fill="auto"/>
+            <w:tcMar>
+              <w:top w:w="100" w:type="dxa"/>
+              <w:left w:w="100" w:type="dxa"/>
+              <w:bottom w:w="100" w:type="dxa"/>
+              <w:right w:w="100" w:type="dxa"/>
+            </w:tcMar>
+          </w:tcPr>
+          <w:p>
+            <w:pPr>
+              <w:widowControl w:val="0"/>
+              <w:spacing w:line="240" w:lineRule="auto"/>
+              <w:rPr>
+                <w:sz w:val="16"/>
+                <w:szCs w:val="16"/>
+                <w:lang w:val="en-GB"/>
+              </w:rPr>
+            </w:pPr>
+            <w:proofErr w:type="spellStart"/>
+            <w:r>
+              <w:rPr>
+                <w:sz w:val="16"/>
+                <w:szCs w:val="16"/>
+                <w:lang w:val="en-GB"/>
+              </w:rPr>
+              <w:t>dcat:Datase</w:t>
+            </w:r>
+            <w:r>
+              <w:rPr>
+                <w:sz w:val="16"/>
+                <w:szCs w:val="16"/>
+                <w:lang w:val="en-GB"/>
+              </w:rPr>
+              <w:t>t</w:t>
+            </w:r>
+            <w:proofErr w:type="spellEnd"/>
+            <w:r>
+              <w:rPr>
+                <w:sz w:val="16"/>
+                <w:szCs w:val="16"/>
+                <w:lang w:val="en-GB"/>
+              </w:rPr>
+              <w:t xml:space="preserve"> [0..n]</w:t>
+            </w:r>
+          </w:p>
+        </w:tc>
+        <w:tc>
+          <w:tcPr>
+            <w:tcW w:w="1740" w:type="dxa"/>
+            <w:shd w:val="clear" w:color="auto" w:fill="auto"/>
+            <w:tcMar>
+              <w:top w:w="100" w:type="dxa"/>
+              <w:left w:w="100" w:type="dxa"/>
+              <w:bottom w:w="100" w:type="dxa"/>
+              <w:right w:w="100" w:type="dxa"/>
+            </w:tcMar>
+          </w:tcPr>
+          <w:p>
+            <w:pPr>
+              <w:widowControl w:val="0"/>
+              <w:spacing w:line="240" w:lineRule="auto"/>
+              <w:rPr>
+                <w:sz w:val="16"/>
+                <w:szCs w:val="16"/>
+                <w:lang w:val="en-GB"/>
+              </w:rPr>
+            </w:pPr>
+            <w:r>
+              <w:rPr>
+                <w:sz w:val="16"/>
+                <w:szCs w:val="16"/>
+                <w:lang w:val="en-GB"/>
+              </w:rPr>
+              <w:t>Optional</w:t>
+            </w:r>
+          </w:p>
+        </w:tc>
+        <w:tc>
+          <w:tcPr>
+            <w:tcW w:w="2070" w:type="dxa"/>
+            <w:shd w:val="clear" w:color="auto" w:fill="auto"/>
+            <w:tcMar>
+              <w:top w:w="100" w:type="dxa"/>
+              <w:left w:w="100" w:type="dxa"/>
+              <w:bottom w:w="100" w:type="dxa"/>
+              <w:right w:w="100" w:type="dxa"/>
+            </w:tcMar>
+          </w:tcPr>
+          <w:p>
+            <w:pPr>
+              <w:widowControl w:val="0"/>
+              <w:spacing w:line="240" w:lineRule="auto"/>
+              <w:rPr>
+                <w:sz w:val="16"/>
+                <w:szCs w:val="16"/>
+                <w:lang w:val="en-GB"/>
+              </w:rPr>
+            </w:pPr>
+            <w:r>
+              <w:rPr>
+                <w:sz w:val="16"/>
+                <w:szCs w:val="16"/>
+                <w:lang w:val="en-GB"/>
+              </w:rPr>
+              <w:t>T</w:t>
+            </w:r>
+            <w:r>
+              <w:rPr>
+                <w:sz w:val="16"/>
+                <w:szCs w:val="16"/>
+                <w:lang w:val="en-GB"/>
+              </w:rPr>
+              <w:t>o indicate a Dataset which is a</w:t>
+            </w:r>
+            <w:r>
+              <w:rPr>
+                <w:sz w:val="16"/>
+                <w:szCs w:val="16"/>
+                <w:lang w:val="en-GB"/>
+              </w:rPr>
+              <w:t xml:space="preserve"> member of the Dataset Series.</w:t>
+            </w:r>
+          </w:p>
+        </w:tc>
+      </w:tr>
+    </w:tbl>
+    <w:p>
+      <w:pPr>
         <w:pStyle w:val="Heading1"/>
         <w:rPr>
           <w:lang w:val="en-GB"/>
         </w:rPr>
       </w:pPr>
-      <w:bookmarkStart w:id="57" w:name="_4_Quick_reference"/>
-      <w:bookmarkStart w:id="58" w:name="_Toc204691440"/>
-      <w:bookmarkEnd w:id="57"/>
+      <w:bookmarkStart w:id="62" w:name="_Toc204776953"/>
       <w:r>
         <w:rPr>
           <w:lang w:val="en-GB"/>
         </w:rPr>
+        <w:lastRenderedPageBreak/>
         <w:t xml:space="preserve">4 Quick </w:t>
       </w:r>
       <w:proofErr w:type="gramStart"/>
@@ -44940,7 +47242,7 @@
         </w:rPr>
         <w:t xml:space="preserve"> of classes and properties</w:t>
       </w:r>
-      <w:bookmarkEnd w:id="58"/>
+      <w:bookmarkEnd w:id="62"/>
     </w:p>
     <w:p>
       <w:pPr>
@@ -47270,7 +49572,6 @@
                 <w:szCs w:val="16"/>
                 <w:lang w:val="en-GB"/>
               </w:rPr>
-              <w:lastRenderedPageBreak/>
               <w:t>dcat:version</w:t>
             </w:r>
             <w:proofErr w:type="spellEnd"/>
@@ -47307,7 +49608,6 @@
                 <w:szCs w:val="16"/>
                 <w:lang w:val="en-GB"/>
               </w:rPr>
-              <w:lastRenderedPageBreak/>
               <w:t>Distribution</w:t>
             </w:r>
           </w:p>
@@ -48334,6 +50634,7 @@
                 <w:szCs w:val="16"/>
                 <w:lang w:val="en-GB"/>
               </w:rPr>
+              <w:lastRenderedPageBreak/>
               <w:t>GNSS observation data header</w:t>
             </w:r>
           </w:p>
@@ -50336,7 +52637,6 @@
                 <w:szCs w:val="16"/>
                 <w:lang w:val="en-GB"/>
               </w:rPr>
-              <w:lastRenderedPageBreak/>
               <w:t>geo:type</w:t>
             </w:r>
             <w:proofErr w:type="spellEnd"/>
@@ -50373,7 +52673,6 @@
                 <w:szCs w:val="16"/>
                 <w:lang w:val="en-GB"/>
               </w:rPr>
-              <w:lastRenderedPageBreak/>
               <w:t>GNSS station receiver from GeodesyML</w:t>
             </w:r>
           </w:p>
@@ -50598,6 +52897,123 @@
               <w:t>geo:satelliteSystem</w:t>
             </w:r>
             <w:proofErr w:type="spellEnd"/>
+          </w:p>
+        </w:tc>
+      </w:tr>
+      <w:tr>
+        <w:trPr>
+          <w:trHeight w:val="1425"/>
+          <w:jc w:val="center"/>
+        </w:trPr>
+        <w:tc>
+          <w:tcPr>
+            <w:tcW w:w="1980" w:type="dxa"/>
+            <w:shd w:val="clear" w:color="auto" w:fill="auto"/>
+            <w:tcMar>
+              <w:top w:w="100" w:type="dxa"/>
+              <w:left w:w="100" w:type="dxa"/>
+              <w:bottom w:w="100" w:type="dxa"/>
+              <w:right w:w="100" w:type="dxa"/>
+            </w:tcMar>
+          </w:tcPr>
+          <w:p>
+            <w:pPr>
+              <w:rPr>
+                <w:sz w:val="16"/>
+                <w:szCs w:val="16"/>
+                <w:lang w:val="en-GB"/>
+              </w:rPr>
+            </w:pPr>
+          </w:p>
+        </w:tc>
+        <w:tc>
+          <w:tcPr>
+            <w:tcW w:w="1800" w:type="dxa"/>
+            <w:shd w:val="clear" w:color="auto" w:fill="auto"/>
+            <w:tcMar>
+              <w:top w:w="100" w:type="dxa"/>
+              <w:left w:w="100" w:type="dxa"/>
+              <w:bottom w:w="100" w:type="dxa"/>
+              <w:right w:w="100" w:type="dxa"/>
+            </w:tcMar>
+          </w:tcPr>
+          <w:p>
+            <w:pPr>
+              <w:widowControl w:val="0"/>
+              <w:rPr>
+                <w:sz w:val="16"/>
+                <w:szCs w:val="16"/>
+                <w:lang w:val="en-GB"/>
+              </w:rPr>
+            </w:pPr>
+          </w:p>
+        </w:tc>
+        <w:tc>
+          <w:tcPr>
+            <w:tcW w:w="2010" w:type="dxa"/>
+            <w:shd w:val="clear" w:color="auto" w:fill="auto"/>
+            <w:tcMar>
+              <w:top w:w="100" w:type="dxa"/>
+              <w:left w:w="100" w:type="dxa"/>
+              <w:bottom w:w="100" w:type="dxa"/>
+              <w:right w:w="100" w:type="dxa"/>
+            </w:tcMar>
+          </w:tcPr>
+          <w:p>
+            <w:pPr>
+              <w:widowControl w:val="0"/>
+              <w:rPr>
+                <w:sz w:val="16"/>
+                <w:szCs w:val="16"/>
+                <w:lang w:val="en-GB"/>
+              </w:rPr>
+            </w:pPr>
+          </w:p>
+        </w:tc>
+        <w:tc>
+          <w:tcPr>
+            <w:tcW w:w="2400" w:type="dxa"/>
+            <w:shd w:val="clear" w:color="auto" w:fill="auto"/>
+            <w:tcMar>
+              <w:top w:w="100" w:type="dxa"/>
+              <w:left w:w="100" w:type="dxa"/>
+              <w:bottom w:w="100" w:type="dxa"/>
+              <w:right w:w="100" w:type="dxa"/>
+            </w:tcMar>
+          </w:tcPr>
+          <w:p>
+            <w:pPr>
+              <w:widowControl w:val="0"/>
+              <w:spacing w:line="240" w:lineRule="auto"/>
+              <w:rPr>
+                <w:sz w:val="16"/>
+                <w:szCs w:val="16"/>
+                <w:lang w:val="en-GB"/>
+              </w:rPr>
+            </w:pPr>
+          </w:p>
+        </w:tc>
+        <w:tc>
+          <w:tcPr>
+            <w:tcW w:w="2970" w:type="dxa"/>
+            <w:shd w:val="clear" w:color="auto" w:fill="auto"/>
+            <w:tcMar>
+              <w:top w:w="100" w:type="dxa"/>
+              <w:left w:w="100" w:type="dxa"/>
+              <w:bottom w:w="100" w:type="dxa"/>
+              <w:right w:w="100" w:type="dxa"/>
+            </w:tcMar>
+          </w:tcPr>
+          <w:p>
+            <w:pPr>
+              <w:widowControl w:val="0"/>
+              <w:spacing w:line="240" w:lineRule="auto"/>
+              <w:rPr>
+                <w:sz w:val="16"/>
+                <w:szCs w:val="16"/>
+                <w:lang w:val="en-GB"/>
+              </w:rPr>
+            </w:pPr>
           </w:p>
         </w:tc>
       </w:tr>
@@ -50609,8 +53025,8 @@
           <w:lang w:val="en-GB"/>
         </w:rPr>
       </w:pPr>
-      <w:bookmarkStart w:id="59" w:name="_cra1dp3uascp" w:colFirst="0" w:colLast="0"/>
-      <w:bookmarkEnd w:id="59"/>
+      <w:bookmarkStart w:id="63" w:name="_cra1dp3uascp" w:colFirst="0" w:colLast="0"/>
+      <w:bookmarkEnd w:id="63"/>
     </w:p>
     <w:sectPr>
       <w:pgSz w:w="11909" w:h="16834"/>
@@ -52114,7 +54530,7 @@
   <w:style w:type="paragraph" w:default="1" w:styleId="Normal">
     <w:name w:val="Normal"/>
     <w:qFormat/>
-    <w:rsid w:val="003B3042"/>
+    <w:rsid w:val="002032D3"/>
     <w:rPr>
       <w:sz w:val="20"/>
     </w:rPr>
@@ -52203,6 +54619,7 @@
     <w:name w:val="heading 5"/>
     <w:basedOn w:val="Normal"/>
     <w:next w:val="Normal"/>
+    <w:link w:val="Heading5Char"/>
     <w:uiPriority w:val="9"/>
     <w:unhideWhenUsed/>
     <w:qFormat/>
@@ -53097,6 +55514,55 @@
       <w:sz w:val="20"/>
     </w:rPr>
   </w:style>
+  <w:style w:type="paragraph" w:styleId="EndnoteText">
+    <w:name w:val="endnote text"/>
+    <w:basedOn w:val="Normal"/>
+    <w:link w:val="EndnoteTextChar"/>
+    <w:uiPriority w:val="99"/>
+    <w:semiHidden/>
+    <w:unhideWhenUsed/>
+    <w:rsid w:val="00046D52"/>
+    <w:pPr>
+      <w:spacing w:line="240" w:lineRule="auto"/>
+    </w:pPr>
+    <w:rPr>
+      <w:szCs w:val="20"/>
+    </w:rPr>
+  </w:style>
+  <w:style w:type="character" w:customStyle="1" w:styleId="EndnoteTextChar">
+    <w:name w:val="Endnote Text Char"/>
+    <w:basedOn w:val="DefaultParagraphFont"/>
+    <w:link w:val="EndnoteText"/>
+    <w:uiPriority w:val="99"/>
+    <w:semiHidden/>
+    <w:rsid w:val="00046D52"/>
+    <w:rPr>
+      <w:sz w:val="20"/>
+      <w:szCs w:val="20"/>
+    </w:rPr>
+  </w:style>
+  <w:style w:type="character" w:styleId="EndnoteReference">
+    <w:name w:val="endnote reference"/>
+    <w:basedOn w:val="DefaultParagraphFont"/>
+    <w:uiPriority w:val="99"/>
+    <w:semiHidden/>
+    <w:unhideWhenUsed/>
+    <w:rsid w:val="00046D52"/>
+    <w:rPr>
+      <w:vertAlign w:val="superscript"/>
+    </w:rPr>
+  </w:style>
+  <w:style w:type="character" w:customStyle="1" w:styleId="Heading5Char">
+    <w:name w:val="Heading 5 Char"/>
+    <w:basedOn w:val="DefaultParagraphFont"/>
+    <w:link w:val="Heading5"/>
+    <w:uiPriority w:val="9"/>
+    <w:rsid w:val="002032D3"/>
+    <w:rPr>
+      <w:color w:val="666666"/>
+      <w:sz w:val="20"/>
+    </w:rPr>
+  </w:style>
 </w:styles>
 </file>
 

</xml_diff>